<commit_message>
Ex 1 easy, ex6 hard redo, lesson 28/10/2023
</commit_message>
<xml_diff>
--- a/HOMEWORK PRACTICE/EMIR EXERCISES.docx
+++ b/HOMEWORK PRACTICE/EMIR EXERCISES.docx
@@ -1,6 +1,6 @@
 
 <file path=word/document.xml><?xml version="1.0" encoding="utf-8"?>
-<w:document xmlns:wpc="http://schemas.microsoft.com/office/word/2010/wordprocessingCanvas" xmlns:cx="http://schemas.microsoft.com/office/drawing/2014/chartex" xmlns:cx1="http://schemas.microsoft.com/office/drawing/2015/9/8/chartex" xmlns:cx2="http://schemas.microsoft.com/office/drawing/2015/10/21/chartex" xmlns:cx3="http://schemas.microsoft.com/office/drawing/2016/5/9/chartex" xmlns:cx4="http://schemas.microsoft.com/office/drawing/2016/5/10/chartex" xmlns:cx5="http://schemas.microsoft.com/office/drawing/2016/5/11/chartex" xmlns:cx6="http://schemas.microsoft.com/office/drawing/2016/5/12/chartex" xmlns:cx7="http://schemas.microsoft.com/office/drawing/2016/5/13/chartex" xmlns:cx8="http://schemas.microsoft.com/office/drawing/2016/5/14/chartex" xmlns:mc="http://schemas.openxmlformats.org/markup-compatibility/2006" xmlns:aink="http://schemas.microsoft.com/office/drawing/2016/ink" xmlns:am3d="http://schemas.microsoft.com/office/drawing/2017/model3d" xmlns:o="urn:schemas-microsoft-com:office:office" xmlns:oel="http://schemas.microsoft.com/office/2019/extlst" xmlns:r="http://schemas.openxmlformats.org/officeDocument/2006/relationships" xmlns:m="http://schemas.openxmlformats.org/officeDocument/2006/math" xmlns:v="urn:schemas-microsoft-com:vml" xmlns:wp14="http://schemas.microsoft.com/office/word/2010/wordprocessingDrawing" xmlns:wp="http://schemas.openxmlformats.org/drawingml/2006/wordprocessingDrawing" xmlns:w10="urn:schemas-microsoft-com:office:word" xmlns:w="http://schemas.openxmlformats.org/wordprocessingml/2006/main" xmlns:w14="http://schemas.microsoft.com/office/word/2010/wordml" xmlns:w15="http://schemas.microsoft.com/office/word/2012/wordml" xmlns:w16cex="http://schemas.microsoft.com/office/word/2018/wordml/cex" xmlns:w16cid="http://schemas.microsoft.com/office/word/2016/wordml/cid" xmlns:w16="http://schemas.microsoft.com/office/word/2018/wordml" xmlns:w16du="http://schemas.microsoft.com/office/word/2023/wordml/word16du" xmlns:w16sdtdh="http://schemas.microsoft.com/office/word/2020/wordml/sdtdatahash" xmlns:w16se="http://schemas.microsoft.com/office/word/2015/wordml/symex" xmlns:wpg="http://schemas.microsoft.com/office/word/2010/wordprocessingGroup" xmlns:wpi="http://schemas.microsoft.com/office/word/2010/wordprocessingInk" xmlns:wne="http://schemas.microsoft.com/office/word/2006/wordml" xmlns:wps="http://schemas.microsoft.com/office/word/2010/wordprocessingShape" mc:Ignorable="w14 w15 w16se w16cid w16 w16cex w16sdtdh wp14">
+<w:document xmlns:wpc="http://schemas.microsoft.com/office/word/2010/wordprocessingCanvas" xmlns:cx="http://schemas.microsoft.com/office/drawing/2014/chartex" xmlns:cx1="http://schemas.microsoft.com/office/drawing/2015/9/8/chartex" xmlns:cx2="http://schemas.microsoft.com/office/drawing/2015/10/21/chartex" xmlns:cx3="http://schemas.microsoft.com/office/drawing/2016/5/9/chartex" xmlns:cx4="http://schemas.microsoft.com/office/drawing/2016/5/10/chartex" xmlns:cx5="http://schemas.microsoft.com/office/drawing/2016/5/11/chartex" xmlns:cx6="http://schemas.microsoft.com/office/drawing/2016/5/12/chartex" xmlns:cx7="http://schemas.microsoft.com/office/drawing/2016/5/13/chartex" xmlns:cx8="http://schemas.microsoft.com/office/drawing/2016/5/14/chartex" xmlns:mc="http://schemas.openxmlformats.org/markup-compatibility/2006" xmlns:aink="http://schemas.microsoft.com/office/drawing/2016/ink" xmlns:am3d="http://schemas.microsoft.com/office/drawing/2017/model3d" xmlns:o="urn:schemas-microsoft-com:office:office" xmlns:oel="http://schemas.microsoft.com/office/2019/extlst" xmlns:r="http://schemas.openxmlformats.org/officeDocument/2006/relationships" xmlns:m="http://schemas.openxmlformats.org/officeDocument/2006/math" xmlns:v="urn:schemas-microsoft-com:vml" xmlns:wp14="http://schemas.microsoft.com/office/word/2010/wordprocessingDrawing" xmlns:wp="http://schemas.openxmlformats.org/drawingml/2006/wordprocessingDrawing" xmlns:w10="urn:schemas-microsoft-com:office:word" xmlns:w="http://schemas.openxmlformats.org/wordprocessingml/2006/main" xmlns:w14="http://schemas.microsoft.com/office/word/2010/wordml" xmlns:w15="http://schemas.microsoft.com/office/word/2012/wordml" xmlns:w16cex="http://schemas.microsoft.com/office/word/2018/wordml/cex" xmlns:w16cid="http://schemas.microsoft.com/office/word/2016/wordml/cid" xmlns:w16="http://schemas.microsoft.com/office/word/2018/wordml" xmlns:w16sdtdh="http://schemas.microsoft.com/office/word/2020/wordml/sdtdatahash" xmlns:w16se="http://schemas.microsoft.com/office/word/2015/wordml/symex" xmlns:wpg="http://schemas.microsoft.com/office/word/2010/wordprocessingGroup" xmlns:wpi="http://schemas.microsoft.com/office/word/2010/wordprocessingInk" xmlns:wne="http://schemas.microsoft.com/office/word/2006/wordml" xmlns:wps="http://schemas.microsoft.com/office/word/2010/wordprocessingShape" mc:Ignorable="w14 w15 w16se w16cid w16 w16cex w16sdtdh wp14">
   <w:body>
     <w:p>
       <w:pPr>
@@ -2260,6 +2260,89 @@
     </w:p>
     <w:p>
       <w:pPr>
+        <w:pStyle w:val="ListParagraph"/>
+        <w:rPr>
+          <w:sz w:val="20"/>
+          <w:szCs w:val="20"/>
+          <w:highlight w:val="white"/>
+        </w:rPr>
+      </w:pPr>
+    </w:p>
+    <w:p>
+      <w:pPr>
+        <w:numPr>
+          <w:ilvl w:val="0"/>
+          <w:numId w:val="1"/>
+        </w:numPr>
+        <w:rPr>
+          <w:sz w:val="20"/>
+          <w:szCs w:val="20"/>
+          <w:highlight w:val="white"/>
+        </w:rPr>
+      </w:pPr>
+      <w:r>
+        <w:rPr>
+          <w:sz w:val="20"/>
+          <w:szCs w:val="20"/>
+          <w:highlight w:val="white"/>
+        </w:rPr>
+        <w:t xml:space="preserve">10 pts </w:t>
+      </w:r>
+      <w:r>
+        <w:rPr>
+          <w:sz w:val="20"/>
+          <w:szCs w:val="20"/>
+          <w:highlight w:val="white"/>
+        </w:rPr>
+        <w:sym w:font="Wingdings" w:char="F0E0"/>
+      </w:r>
+      <w:r>
+        <w:rPr>
+          <w:sz w:val="20"/>
+          <w:szCs w:val="20"/>
+          <w:highlight w:val="white"/>
+        </w:rPr>
+        <w:t xml:space="preserve">Write a game of fizz buzz. The user enters a number. Print all numbers starting from 0 up to </w:t>
+      </w:r>
+      <w:proofErr w:type="spellStart"/>
+      <w:r>
+        <w:rPr>
+          <w:sz w:val="20"/>
+          <w:szCs w:val="20"/>
+          <w:highlight w:val="white"/>
+        </w:rPr>
+        <w:t>user_number</w:t>
+      </w:r>
+      <w:proofErr w:type="spellEnd"/>
+      <w:r>
+        <w:rPr>
+          <w:sz w:val="20"/>
+          <w:szCs w:val="20"/>
+          <w:highlight w:val="white"/>
+        </w:rPr>
+        <w:t xml:space="preserve"> but replace every number divisible by 3 with the string “fizz”, every number divisible by 5 with “buzz” and every number divisible by both 3 and 5 with “</w:t>
+      </w:r>
+      <w:proofErr w:type="spellStart"/>
+      <w:r>
+        <w:rPr>
+          <w:sz w:val="20"/>
+          <w:szCs w:val="20"/>
+          <w:highlight w:val="white"/>
+        </w:rPr>
+        <w:t>fizzbuzz</w:t>
+      </w:r>
+      <w:proofErr w:type="spellEnd"/>
+      <w:r>
+        <w:rPr>
+          <w:sz w:val="20"/>
+          <w:szCs w:val="20"/>
+          <w:highlight w:val="white"/>
+        </w:rPr>
+        <w:t>”.</w:t>
+      </w:r>
+    </w:p>
+    <w:p>
+      <w:pPr>
         <w:ind w:left="720"/>
         <w:rPr>
           <w:sz w:val="20"/>
@@ -2365,6 +2448,7 @@
         </w:numPr>
         <w:rPr>
           <w:b/>
+          <w:strike/>
           <w:sz w:val="20"/>
           <w:szCs w:val="20"/>
           <w:highlight w:val="white"/>
@@ -2374,6 +2458,7 @@
         <w:rPr>
           <w:rFonts w:ascii="Arial Unicode MS" w:eastAsia="Arial Unicode MS" w:hAnsi="Arial Unicode MS" w:cs="Arial Unicode MS"/>
           <w:b/>
+          <w:strike/>
           <w:sz w:val="20"/>
           <w:szCs w:val="20"/>
           <w:highlight w:val="white"/>
@@ -2382,6 +2467,7 @@
       </w:r>
       <w:r>
         <w:rPr>
+          <w:strike/>
           <w:sz w:val="20"/>
           <w:szCs w:val="20"/>
           <w:highlight w:val="white"/>
@@ -2536,6 +2622,7 @@
           <w:szCs w:val="26"/>
           <w:highlight w:val="white"/>
         </w:rPr>
+        <w:lastRenderedPageBreak/>
         <w:t xml:space="preserve">Week 1 </w:t>
       </w:r>
       <w:r>
@@ -2673,7 +2760,6 @@
           <w:szCs w:val="26"/>
           <w:highlight w:val="white"/>
         </w:rPr>
-        <w:lastRenderedPageBreak/>
         <w:t>Points:</w:t>
       </w:r>
       <w:r>
@@ -2682,23 +2768,7 @@
           <w:szCs w:val="26"/>
           <w:highlight w:val="white"/>
         </w:rPr>
-        <w:t xml:space="preserve">15 </w:t>
-      </w:r>
-      <w:r>
-        <w:rPr>
-          <w:sz w:val="26"/>
-          <w:szCs w:val="26"/>
-          <w:highlight w:val="white"/>
-        </w:rPr>
-        <w:t>Notes:</w:t>
-      </w:r>
-      <w:r>
-        <w:rPr>
-          <w:sz w:val="26"/>
-          <w:szCs w:val="26"/>
-          <w:highlight w:val="white"/>
-        </w:rPr>
-        <w:t xml:space="preserve"> I used </w:t>
+        <w:t xml:space="preserve">15 Notes: I used </w:t>
       </w:r>
       <w:proofErr w:type="gramStart"/>
       <w:r>
@@ -2749,7 +2819,7 @@
 </file>
 
 <file path=word/numbering.xml><?xml version="1.0" encoding="utf-8"?>
-<w:numbering xmlns:wpc="http://schemas.microsoft.com/office/word/2010/wordprocessingCanvas" xmlns:cx="http://schemas.microsoft.com/office/drawing/2014/chartex" xmlns:cx1="http://schemas.microsoft.com/office/drawing/2015/9/8/chartex" xmlns:cx2="http://schemas.microsoft.com/office/drawing/2015/10/21/chartex" xmlns:cx3="http://schemas.microsoft.com/office/drawing/2016/5/9/chartex" xmlns:cx4="http://schemas.microsoft.com/office/drawing/2016/5/10/chartex" xmlns:cx5="http://schemas.microsoft.com/office/drawing/2016/5/11/chartex" xmlns:cx6="http://schemas.microsoft.com/office/drawing/2016/5/12/chartex" xmlns:cx7="http://schemas.microsoft.com/office/drawing/2016/5/13/chartex" xmlns:cx8="http://schemas.microsoft.com/office/drawing/2016/5/14/chartex" xmlns:mc="http://schemas.openxmlformats.org/markup-compatibility/2006" xmlns:aink="http://schemas.microsoft.com/office/drawing/2016/ink" xmlns:am3d="http://schemas.microsoft.com/office/drawing/2017/model3d" xmlns:o="urn:schemas-microsoft-com:office:office" xmlns:oel="http://schemas.microsoft.com/office/2019/extlst" xmlns:r="http://schemas.openxmlformats.org/officeDocument/2006/relationships" xmlns:m="http://schemas.openxmlformats.org/officeDocument/2006/math" xmlns:v="urn:schemas-microsoft-com:vml" xmlns:wp14="http://schemas.microsoft.com/office/word/2010/wordprocessingDrawing" xmlns:wp="http://schemas.openxmlformats.org/drawingml/2006/wordprocessingDrawing" xmlns:w10="urn:schemas-microsoft-com:office:word" xmlns:w="http://schemas.openxmlformats.org/wordprocessingml/2006/main" xmlns:w14="http://schemas.microsoft.com/office/word/2010/wordml" xmlns:w15="http://schemas.microsoft.com/office/word/2012/wordml" xmlns:w16cex="http://schemas.microsoft.com/office/word/2018/wordml/cex" xmlns:w16cid="http://schemas.microsoft.com/office/word/2016/wordml/cid" xmlns:w16="http://schemas.microsoft.com/office/word/2018/wordml" xmlns:w16du="http://schemas.microsoft.com/office/word/2023/wordml/word16du" xmlns:w16sdtdh="http://schemas.microsoft.com/office/word/2020/wordml/sdtdatahash" xmlns:w16se="http://schemas.microsoft.com/office/word/2015/wordml/symex" xmlns:wpg="http://schemas.microsoft.com/office/word/2010/wordprocessingGroup" xmlns:wpi="http://schemas.microsoft.com/office/word/2010/wordprocessingInk" xmlns:wne="http://schemas.microsoft.com/office/word/2006/wordml" xmlns:wps="http://schemas.microsoft.com/office/word/2010/wordprocessingShape" mc:Ignorable="w14 w15 w16se w16cid w16 w16cex w16sdtdh wp14">
+<w:numbering xmlns:wpc="http://schemas.microsoft.com/office/word/2010/wordprocessingCanvas" xmlns:cx="http://schemas.microsoft.com/office/drawing/2014/chartex" xmlns:cx1="http://schemas.microsoft.com/office/drawing/2015/9/8/chartex" xmlns:cx2="http://schemas.microsoft.com/office/drawing/2015/10/21/chartex" xmlns:cx3="http://schemas.microsoft.com/office/drawing/2016/5/9/chartex" xmlns:cx4="http://schemas.microsoft.com/office/drawing/2016/5/10/chartex" xmlns:cx5="http://schemas.microsoft.com/office/drawing/2016/5/11/chartex" xmlns:cx6="http://schemas.microsoft.com/office/drawing/2016/5/12/chartex" xmlns:cx7="http://schemas.microsoft.com/office/drawing/2016/5/13/chartex" xmlns:cx8="http://schemas.microsoft.com/office/drawing/2016/5/14/chartex" xmlns:mc="http://schemas.openxmlformats.org/markup-compatibility/2006" xmlns:aink="http://schemas.microsoft.com/office/drawing/2016/ink" xmlns:am3d="http://schemas.microsoft.com/office/drawing/2017/model3d" xmlns:o="urn:schemas-microsoft-com:office:office" xmlns:oel="http://schemas.microsoft.com/office/2019/extlst" xmlns:r="http://schemas.openxmlformats.org/officeDocument/2006/relationships" xmlns:m="http://schemas.openxmlformats.org/officeDocument/2006/math" xmlns:v="urn:schemas-microsoft-com:vml" xmlns:wp14="http://schemas.microsoft.com/office/word/2010/wordprocessingDrawing" xmlns:wp="http://schemas.openxmlformats.org/drawingml/2006/wordprocessingDrawing" xmlns:w10="urn:schemas-microsoft-com:office:word" xmlns:w="http://schemas.openxmlformats.org/wordprocessingml/2006/main" xmlns:w14="http://schemas.microsoft.com/office/word/2010/wordml" xmlns:w15="http://schemas.microsoft.com/office/word/2012/wordml" xmlns:w16cex="http://schemas.microsoft.com/office/word/2018/wordml/cex" xmlns:w16cid="http://schemas.microsoft.com/office/word/2016/wordml/cid" xmlns:w16="http://schemas.microsoft.com/office/word/2018/wordml" xmlns:w16sdtdh="http://schemas.microsoft.com/office/word/2020/wordml/sdtdatahash" xmlns:w16se="http://schemas.microsoft.com/office/word/2015/wordml/symex" xmlns:wpg="http://schemas.microsoft.com/office/word/2010/wordprocessingGroup" xmlns:wpi="http://schemas.microsoft.com/office/word/2010/wordprocessingInk" xmlns:wne="http://schemas.microsoft.com/office/word/2006/wordml" xmlns:wps="http://schemas.microsoft.com/office/word/2010/wordprocessingShape" mc:Ignorable="w14 w15 w16se w16cid w16 w16cex w16sdtdh wp14">
   <w:abstractNum w:abstractNumId="0" w15:restartNumberingAfterBreak="0">
     <w:nsid w:val="0B527626"/>
     <w:multiLevelType w:val="multilevel"/>
@@ -3792,6 +3862,17 @@
       <w:szCs w:val="30"/>
     </w:rPr>
   </w:style>
+  <w:style w:type="paragraph" w:styleId="ListParagraph">
+    <w:name w:val="List Paragraph"/>
+    <w:basedOn w:val="Normal"/>
+    <w:uiPriority w:val="34"/>
+    <w:qFormat/>
+    <w:rsid w:val="00625CF7"/>
+    <w:pPr>
+      <w:ind w:left="720"/>
+      <w:contextualSpacing/>
+    </w:pPr>
+  </w:style>
 </w:styles>
 </file>
 

</xml_diff>

<commit_message>
I did fizzbuzz week 2
</commit_message>
<xml_diff>
--- a/HOMEWORK PRACTICE/EMIR EXERCISES.docx
+++ b/HOMEWORK PRACTICE/EMIR EXERCISES.docx
@@ -275,18 +275,8 @@
           <w:sz w:val="24"/>
           <w:szCs w:val="24"/>
         </w:rPr>
-        <w:t xml:space="preserve">2 - </w:t>
-      </w:r>
-      <w:proofErr w:type="gramStart"/>
-      <w:r>
-        <w:rPr>
-          <w:b/>
-          <w:sz w:val="24"/>
-          <w:szCs w:val="24"/>
-        </w:rPr>
-        <w:t>4  pts.</w:t>
-      </w:r>
-      <w:proofErr w:type="gramEnd"/>
+        <w:t>2 - 4  pts.</w:t>
+      </w:r>
     </w:p>
     <w:p>
       <w:pPr>
@@ -303,10 +293,14 @@
           <w:ilvl w:val="0"/>
           <w:numId w:val="4"/>
         </w:numPr>
-      </w:pPr>
-      <w:r>
-        <w:rPr>
-          <w:b/>
+        <w:rPr>
+          <w:strike/>
+        </w:rPr>
+      </w:pPr>
+      <w:r>
+        <w:rPr>
+          <w:b/>
+          <w:strike/>
           <w:sz w:val="20"/>
           <w:szCs w:val="20"/>
           <w:highlight w:val="white"/>
@@ -316,6 +310,7 @@
       <w:r>
         <w:rPr>
           <w:rFonts w:ascii="Arial Unicode MS" w:eastAsia="Arial Unicode MS" w:hAnsi="Arial Unicode MS" w:cs="Arial Unicode MS"/>
+          <w:strike/>
           <w:sz w:val="20"/>
           <w:szCs w:val="20"/>
           <w:highlight w:val="white"/>
@@ -351,35 +346,15 @@
           <w:szCs w:val="20"/>
           <w:highlight w:val="white"/>
         </w:rPr>
-        <w:t xml:space="preserve">2 pts </w:t>
-      </w:r>
-      <w:proofErr w:type="gramStart"/>
-      <w:r>
-        <w:rPr>
-          <w:rFonts w:ascii="Arial Unicode MS" w:eastAsia="Arial Unicode MS" w:hAnsi="Arial Unicode MS" w:cs="Arial Unicode MS"/>
-          <w:b/>
-          <w:sz w:val="20"/>
-          <w:szCs w:val="20"/>
-          <w:highlight w:val="white"/>
-        </w:rPr>
-        <w:t xml:space="preserve">→  </w:t>
-      </w:r>
-      <w:r>
-        <w:rPr>
-          <w:sz w:val="20"/>
-          <w:szCs w:val="20"/>
-          <w:highlight w:val="white"/>
-        </w:rPr>
-        <w:t>Write</w:t>
-      </w:r>
-      <w:proofErr w:type="gramEnd"/>
-      <w:r>
-        <w:rPr>
-          <w:sz w:val="20"/>
-          <w:szCs w:val="20"/>
-          <w:highlight w:val="white"/>
-        </w:rPr>
-        <w:t xml:space="preserve"> a Python program to display the first and last colors from a list of colors. The user inputs the colors as a series of strings separated by commas;</w:t>
+        <w:t xml:space="preserve">2 pts →  </w:t>
+      </w:r>
+      <w:r>
+        <w:rPr>
+          <w:sz w:val="20"/>
+          <w:szCs w:val="20"/>
+          <w:highlight w:val="white"/>
+        </w:rPr>
+        <w:t>Write a Python program to display the first and last colors from a list of colors. The user inputs the colors as a series of strings separated by commas;</w:t>
       </w:r>
       <w:r>
         <w:rPr>
@@ -401,7 +376,6 @@
         <w:t xml:space="preserve">e.g. </w:t>
       </w:r>
       <w:proofErr w:type="spellStart"/>
-      <w:proofErr w:type="gramStart"/>
       <w:r>
         <w:rPr>
           <w:b/>
@@ -410,18 +384,7 @@
           <w:szCs w:val="20"/>
           <w:highlight w:val="white"/>
         </w:rPr>
-        <w:t>Red,Blue</w:t>
-      </w:r>
-      <w:proofErr w:type="gramEnd"/>
-      <w:r>
-        <w:rPr>
-          <w:b/>
-          <w:i/>
-          <w:sz w:val="20"/>
-          <w:szCs w:val="20"/>
-          <w:highlight w:val="white"/>
-        </w:rPr>
-        <w:t>,Yellow,Pink</w:t>
+        <w:t>Red,Blue,Yellow,Pink</w:t>
       </w:r>
       <w:proofErr w:type="spellEnd"/>
     </w:p>
@@ -582,31 +545,7 @@
           <w:szCs w:val="20"/>
           <w:highlight w:val="white"/>
         </w:rPr>
-        <w:t xml:space="preserve"> n = </w:t>
-      </w:r>
-      <w:proofErr w:type="gramStart"/>
-      <w:r>
-        <w:rPr>
-          <w:rFonts w:ascii="Arial Unicode MS" w:eastAsia="Arial Unicode MS" w:hAnsi="Arial Unicode MS" w:cs="Arial Unicode MS"/>
-          <w:b/>
-          <w:i/>
-          <w:sz w:val="20"/>
-          <w:szCs w:val="20"/>
-          <w:highlight w:val="white"/>
-        </w:rPr>
-        <w:t>5  →</w:t>
-      </w:r>
-      <w:proofErr w:type="gramEnd"/>
-      <w:r>
-        <w:rPr>
-          <w:rFonts w:ascii="Arial Unicode MS" w:eastAsia="Arial Unicode MS" w:hAnsi="Arial Unicode MS" w:cs="Arial Unicode MS"/>
-          <w:b/>
-          <w:i/>
-          <w:sz w:val="20"/>
-          <w:szCs w:val="20"/>
-          <w:highlight w:val="white"/>
-        </w:rPr>
-        <w:t xml:space="preserve"> 5 + 55 + 555 = 615</w:t>
+        <w:t xml:space="preserve"> n = 5  → 5 + 55 + 555 = 615</w:t>
       </w:r>
     </w:p>
     <w:p>
@@ -826,7 +765,6 @@
           <w:highlight w:val="white"/>
         </w:rPr>
       </w:pPr>
-      <w:proofErr w:type="gramStart"/>
       <w:r>
         <w:rPr>
           <w:rFonts w:ascii="Arial Unicode MS" w:eastAsia="Arial Unicode MS" w:hAnsi="Arial Unicode MS" w:cs="Arial Unicode MS"/>
@@ -836,19 +774,7 @@
           <w:szCs w:val="20"/>
           <w:shd w:val="clear" w:color="auto" w:fill="FEFEFE"/>
         </w:rPr>
-        <w:t>3  pts</w:t>
-      </w:r>
-      <w:proofErr w:type="gramEnd"/>
-      <w:r>
-        <w:rPr>
-          <w:rFonts w:ascii="Arial Unicode MS" w:eastAsia="Arial Unicode MS" w:hAnsi="Arial Unicode MS" w:cs="Arial Unicode MS"/>
-          <w:b/>
-          <w:color w:val="222222"/>
-          <w:sz w:val="20"/>
-          <w:szCs w:val="20"/>
-          <w:shd w:val="clear" w:color="auto" w:fill="FEFEFE"/>
-        </w:rPr>
-        <w:t xml:space="preserve"> → </w:t>
+        <w:t xml:space="preserve">3  pts → </w:t>
       </w:r>
       <w:r>
         <w:rPr>
@@ -904,7 +830,6 @@
         </w:rPr>
         <w:t xml:space="preserve"> The user enters a number N, print the following pattern. </w:t>
       </w:r>
-      <w:proofErr w:type="gramStart"/>
       <w:r>
         <w:rPr>
           <w:rFonts w:ascii="Roboto" w:eastAsia="Roboto" w:hAnsi="Roboto" w:cs="Roboto"/>
@@ -914,19 +839,7 @@
           <w:szCs w:val="20"/>
           <w:shd w:val="clear" w:color="auto" w:fill="FEFEFE"/>
         </w:rPr>
-        <w:t>E.g.</w:t>
-      </w:r>
-      <w:proofErr w:type="gramEnd"/>
-      <w:r>
-        <w:rPr>
-          <w:rFonts w:ascii="Roboto" w:eastAsia="Roboto" w:hAnsi="Roboto" w:cs="Roboto"/>
-          <w:b/>
-          <w:color w:val="222222"/>
-          <w:sz w:val="20"/>
-          <w:szCs w:val="20"/>
-          <w:shd w:val="clear" w:color="auto" w:fill="FEFEFE"/>
-        </w:rPr>
-        <w:t xml:space="preserve"> N = 5</w:t>
+        <w:t>E.g. N = 5</w:t>
       </w:r>
       <w:r>
         <w:rPr>
@@ -1020,29 +933,7 @@
           <w:szCs w:val="20"/>
           <w:shd w:val="clear" w:color="auto" w:fill="FEFEFE"/>
         </w:rPr>
-        <w:t xml:space="preserve">The user enters the </w:t>
-      </w:r>
-      <w:proofErr w:type="gramStart"/>
-      <w:r>
-        <w:rPr>
-          <w:rFonts w:ascii="Roboto" w:eastAsia="Roboto" w:hAnsi="Roboto" w:cs="Roboto"/>
-          <w:color w:val="222222"/>
-          <w:sz w:val="20"/>
-          <w:szCs w:val="20"/>
-          <w:shd w:val="clear" w:color="auto" w:fill="FEFEFE"/>
-        </w:rPr>
-        <w:t>amount</w:t>
-      </w:r>
-      <w:proofErr w:type="gramEnd"/>
-      <w:r>
-        <w:rPr>
-          <w:rFonts w:ascii="Roboto" w:eastAsia="Roboto" w:hAnsi="Roboto" w:cs="Roboto"/>
-          <w:color w:val="222222"/>
-          <w:sz w:val="20"/>
-          <w:szCs w:val="20"/>
-          <w:shd w:val="clear" w:color="auto" w:fill="FEFEFE"/>
-        </w:rPr>
-        <w:t xml:space="preserve"> of numbers he wants to collect to a list. Let the user enter the numbers one by one and add them to a list. Print the list.</w:t>
+        <w:t>The user enters the amount of numbers he wants to collect to a list. Let the user enter the numbers one by one and add them to a list. Print the list.</w:t>
       </w:r>
     </w:p>
     <w:p>
@@ -1425,19 +1316,8 @@
           <w:szCs w:val="20"/>
           <w:highlight w:val="white"/>
         </w:rPr>
-        <w:t xml:space="preserve">Write a program to accept a string from the user and display characters that are present at an even index number. </w:t>
-      </w:r>
-      <w:proofErr w:type="gramStart"/>
-      <w:r>
-        <w:rPr>
-          <w:color w:val="222222"/>
-          <w:sz w:val="20"/>
-          <w:szCs w:val="20"/>
-          <w:highlight w:val="white"/>
-        </w:rPr>
-        <w:t>e.g. ,</w:t>
-      </w:r>
-      <w:proofErr w:type="gramEnd"/>
+        <w:t>Write a program to accept a string from the user and display characters that are present at an even index number. e.g. ,</w:t>
+      </w:r>
       <w:r>
         <w:rPr>
           <w:sz w:val="20"/>
@@ -1522,29 +1402,7 @@
           <w:szCs w:val="20"/>
           <w:shd w:val="clear" w:color="auto" w:fill="FEFEFE"/>
         </w:rPr>
-        <w:t xml:space="preserve">The user enters </w:t>
-      </w:r>
-      <w:proofErr w:type="gramStart"/>
-      <w:r>
-        <w:rPr>
-          <w:rFonts w:ascii="Roboto" w:eastAsia="Roboto" w:hAnsi="Roboto" w:cs="Roboto"/>
-          <w:color w:val="222222"/>
-          <w:sz w:val="20"/>
-          <w:szCs w:val="20"/>
-          <w:shd w:val="clear" w:color="auto" w:fill="FEFEFE"/>
-        </w:rPr>
-        <w:t>two  lists</w:t>
-      </w:r>
-      <w:proofErr w:type="gramEnd"/>
-      <w:r>
-        <w:rPr>
-          <w:rFonts w:ascii="Roboto" w:eastAsia="Roboto" w:hAnsi="Roboto" w:cs="Roboto"/>
-          <w:color w:val="222222"/>
-          <w:sz w:val="20"/>
-          <w:szCs w:val="20"/>
-          <w:shd w:val="clear" w:color="auto" w:fill="FEFEFE"/>
-        </w:rPr>
-        <w:t xml:space="preserve"> of numbers. Write a program to create a new list such that the new list contains odd numbers from the first list and even numbers from the second list.</w:t>
+        <w:t>The user enters two  lists of numbers. Write a program to create a new list such that the new list contains odd numbers from the first list and even numbers from the second list.</w:t>
       </w:r>
       <w:r>
         <w:rPr>
@@ -1609,7 +1467,6 @@
         </w:rPr>
         <w:t xml:space="preserve">Write a Program to extract each digit from an integer in the reverse order. </w:t>
       </w:r>
-      <w:proofErr w:type="gramStart"/>
       <w:r>
         <w:rPr>
           <w:rFonts w:ascii="Arial Unicode MS" w:eastAsia="Arial Unicode MS" w:hAnsi="Arial Unicode MS" w:cs="Arial Unicode MS"/>
@@ -1619,19 +1476,7 @@
           <w:szCs w:val="20"/>
           <w:shd w:val="clear" w:color="auto" w:fill="FEFEFE"/>
         </w:rPr>
-        <w:t>E.g.</w:t>
-      </w:r>
-      <w:proofErr w:type="gramEnd"/>
-      <w:r>
-        <w:rPr>
-          <w:rFonts w:ascii="Arial Unicode MS" w:eastAsia="Arial Unicode MS" w:hAnsi="Arial Unicode MS" w:cs="Arial Unicode MS"/>
-          <w:b/>
-          <w:color w:val="222222"/>
-          <w:sz w:val="20"/>
-          <w:szCs w:val="20"/>
-          <w:shd w:val="clear" w:color="auto" w:fill="FEFEFE"/>
-        </w:rPr>
-        <w:t xml:space="preserve"> 7536, → “6 3 5 7“, </w:t>
+        <w:t xml:space="preserve">E.g. 7536, → “6 3 5 7“, </w:t>
       </w:r>
       <w:r>
         <w:rPr>
@@ -1691,7 +1536,6 @@
         </w:rPr>
         <w:t xml:space="preserve">Print multiplication table from 1 to N. </w:t>
       </w:r>
-      <w:proofErr w:type="gramStart"/>
       <w:r>
         <w:rPr>
           <w:b/>
@@ -1699,17 +1543,7 @@
           <w:sz w:val="20"/>
           <w:szCs w:val="20"/>
         </w:rPr>
-        <w:t>e.g.</w:t>
-      </w:r>
-      <w:proofErr w:type="gramEnd"/>
-      <w:r>
-        <w:rPr>
-          <w:b/>
-          <w:color w:val="1C2B41"/>
-          <w:sz w:val="20"/>
-          <w:szCs w:val="20"/>
-        </w:rPr>
-        <w:t xml:space="preserve"> N = 10</w:t>
+        <w:t>e.g. N = 10</w:t>
       </w:r>
       <w:r>
         <w:rPr>
@@ -2005,7 +1839,6 @@
         </w:rPr>
         <w:t xml:space="preserve">Print the following pattern. </w:t>
       </w:r>
-      <w:proofErr w:type="gramStart"/>
       <w:r>
         <w:rPr>
           <w:rFonts w:ascii="Roboto" w:eastAsia="Roboto" w:hAnsi="Roboto" w:cs="Roboto"/>
@@ -2015,19 +1848,7 @@
           <w:szCs w:val="20"/>
           <w:shd w:val="clear" w:color="auto" w:fill="FEFEFE"/>
         </w:rPr>
-        <w:t>E.g.</w:t>
-      </w:r>
-      <w:proofErr w:type="gramEnd"/>
-      <w:r>
-        <w:rPr>
-          <w:rFonts w:ascii="Roboto" w:eastAsia="Roboto" w:hAnsi="Roboto" w:cs="Roboto"/>
-          <w:b/>
-          <w:color w:val="222222"/>
-          <w:sz w:val="20"/>
-          <w:szCs w:val="20"/>
-          <w:shd w:val="clear" w:color="auto" w:fill="FEFEFE"/>
-        </w:rPr>
-        <w:t xml:space="preserve"> N = 5</w:t>
+        <w:t>E.g. N = 5</w:t>
       </w:r>
     </w:p>
     <w:p>
@@ -2176,25 +1997,7 @@
           <w:szCs w:val="20"/>
           <w:highlight w:val="white"/>
         </w:rPr>
-        <w:t xml:space="preserve">The user enters a number N and another number M. Write a Python program to swap </w:t>
-      </w:r>
-      <w:proofErr w:type="gramStart"/>
-      <w:r>
-        <w:rPr>
-          <w:sz w:val="20"/>
-          <w:szCs w:val="20"/>
-          <w:highlight w:val="white"/>
-        </w:rPr>
-        <w:t>these  two</w:t>
-      </w:r>
-      <w:proofErr w:type="gramEnd"/>
-      <w:r>
-        <w:rPr>
-          <w:sz w:val="20"/>
-          <w:szCs w:val="20"/>
-          <w:highlight w:val="white"/>
-        </w:rPr>
-        <w:t xml:space="preserve"> variables so that N = M and M = N.</w:t>
+        <w:t>The user enters a number N and another number M. Write a Python program to swap these  two variables so that N = M and M = N.</w:t>
       </w:r>
       <w:r>
         <w:rPr>
@@ -2275,13 +2078,15 @@
           <w:numId w:val="1"/>
         </w:numPr>
         <w:rPr>
-          <w:sz w:val="20"/>
-          <w:szCs w:val="20"/>
-          <w:highlight w:val="white"/>
-        </w:rPr>
-      </w:pPr>
-      <w:r>
-        <w:rPr>
+          <w:strike/>
+          <w:sz w:val="20"/>
+          <w:szCs w:val="20"/>
+          <w:highlight w:val="white"/>
+        </w:rPr>
+      </w:pPr>
+      <w:r>
+        <w:rPr>
+          <w:strike/>
           <w:sz w:val="20"/>
           <w:szCs w:val="20"/>
           <w:highlight w:val="white"/>
@@ -2290,6 +2095,7 @@
       </w:r>
       <w:r>
         <w:rPr>
+          <w:strike/>
           <w:sz w:val="20"/>
           <w:szCs w:val="20"/>
           <w:highlight w:val="white"/>
@@ -2298,6 +2104,7 @@
       </w:r>
       <w:r>
         <w:rPr>
+          <w:strike/>
           <w:sz w:val="20"/>
           <w:szCs w:val="20"/>
           <w:highlight w:val="white"/>
@@ -2307,6 +2114,7 @@
       <w:proofErr w:type="spellStart"/>
       <w:r>
         <w:rPr>
+          <w:strike/>
           <w:sz w:val="20"/>
           <w:szCs w:val="20"/>
           <w:highlight w:val="white"/>
@@ -2316,6 +2124,7 @@
       <w:proofErr w:type="spellEnd"/>
       <w:r>
         <w:rPr>
+          <w:strike/>
           <w:sz w:val="20"/>
           <w:szCs w:val="20"/>
           <w:highlight w:val="white"/>
@@ -2325,6 +2134,7 @@
       <w:proofErr w:type="spellStart"/>
       <w:r>
         <w:rPr>
+          <w:strike/>
           <w:sz w:val="20"/>
           <w:szCs w:val="20"/>
           <w:highlight w:val="white"/>
@@ -2334,6 +2144,7 @@
       <w:proofErr w:type="spellEnd"/>
       <w:r>
         <w:rPr>
+          <w:strike/>
           <w:sz w:val="20"/>
           <w:szCs w:val="20"/>
           <w:highlight w:val="white"/>
@@ -2415,7 +2226,6 @@
         </w:rPr>
         <w:t xml:space="preserve">Write a program to check if the given number is a palindrome number. A palindrome number is a number that stays the same after being reversed. </w:t>
       </w:r>
-      <w:proofErr w:type="gramStart"/>
       <w:r>
         <w:rPr>
           <w:b/>
@@ -2425,19 +2235,7 @@
           <w:szCs w:val="20"/>
           <w:highlight w:val="white"/>
         </w:rPr>
-        <w:t>E.g.</w:t>
-      </w:r>
-      <w:proofErr w:type="gramEnd"/>
-      <w:r>
-        <w:rPr>
-          <w:b/>
-          <w:i/>
-          <w:color w:val="222222"/>
-          <w:sz w:val="20"/>
-          <w:szCs w:val="20"/>
-          <w:highlight w:val="white"/>
-        </w:rPr>
-        <w:t xml:space="preserve"> 543345 is a palindrome and 5454 is not</w:t>
+        <w:t>E.g. 543345 is a palindrome and 5454 is not</w:t>
       </w:r>
     </w:p>
     <w:p>
@@ -2768,45 +2566,63 @@
           <w:szCs w:val="26"/>
           <w:highlight w:val="white"/>
         </w:rPr>
-        <w:t xml:space="preserve">15 Notes: I used </w:t>
-      </w:r>
-      <w:proofErr w:type="gramStart"/>
-      <w:r>
+        <w:t>15 Notes: I used google to figure out the commands I didn’t know/you haven’t told me yet to make the program nicer. Also, I did more than needed to the program.</w:t>
+      </w:r>
+    </w:p>
+    <w:p>
+      <w:pPr>
+        <w:ind w:left="720"/>
         <w:rPr>
           <w:sz w:val="26"/>
           <w:szCs w:val="26"/>
           <w:highlight w:val="white"/>
         </w:rPr>
-        <w:t>google</w:t>
-      </w:r>
-      <w:proofErr w:type="gramEnd"/>
-      <w:r>
+      </w:pPr>
+    </w:p>
+    <w:p>
+      <w:pPr>
+        <w:ind w:left="720"/>
         <w:rPr>
           <w:sz w:val="26"/>
           <w:szCs w:val="26"/>
           <w:highlight w:val="white"/>
         </w:rPr>
-        <w:t xml:space="preserve"> to figure out the commands I didn’t know/you haven’t told me yet to make the program nicer. Also, I did more than needed to the program.</w:t>
-      </w:r>
-    </w:p>
-    <w:p>
-      <w:pPr>
-        <w:ind w:left="720"/>
+      </w:pPr>
+      <w:r>
         <w:rPr>
           <w:sz w:val="26"/>
           <w:szCs w:val="26"/>
           <w:highlight w:val="white"/>
         </w:rPr>
-      </w:pPr>
-    </w:p>
-    <w:p>
-      <w:pPr>
+        <w:t xml:space="preserve">Week 2 (28/10/23 – 2/11/23); did number </w:t>
+      </w:r>
+      <w:proofErr w:type="spellStart"/>
+      <w:r>
         <w:rPr>
           <w:sz w:val="26"/>
           <w:szCs w:val="26"/>
           <w:highlight w:val="white"/>
         </w:rPr>
-      </w:pPr>
+        <w:t>number</w:t>
+      </w:r>
+      <w:proofErr w:type="spellEnd"/>
+      <w:r>
+        <w:rPr>
+          <w:sz w:val="26"/>
+          <w:szCs w:val="26"/>
+          <w:highlight w:val="white"/>
+        </w:rPr>
+        <w:t xml:space="preserve"> 4 of hard and number 1 of easy.</w:t>
+      </w:r>
+      <w:r>
+        <w:rPr>
+          <w:sz w:val="26"/>
+          <w:szCs w:val="26"/>
+          <w:highlight w:val="white"/>
+        </w:rPr>
+        <w:br/>
+        <w:t xml:space="preserve">Points : 10 + 2 </w:t>
+      </w:r>
     </w:p>
     <w:sectPr>
       <w:pgSz w:w="12240" w:h="15840"/>

</xml_diff>

<commit_message>
Lesson 12.11.2023 and house excercise
</commit_message>
<xml_diff>
--- a/HOMEWORK PRACTICE/EMIR EXERCISES.docx
+++ b/HOMEWORK PRACTICE/EMIR EXERCISES.docx
@@ -373,20 +373,8 @@
           <w:szCs w:val="20"/>
           <w:highlight w:val="white"/>
         </w:rPr>
-        <w:t xml:space="preserve">e.g. </w:t>
-      </w:r>
-      <w:proofErr w:type="spellStart"/>
-      <w:r>
-        <w:rPr>
-          <w:b/>
-          <w:i/>
-          <w:sz w:val="20"/>
-          <w:szCs w:val="20"/>
-          <w:highlight w:val="white"/>
-        </w:rPr>
-        <w:t>Red,Blue,Yellow,Pink</w:t>
-      </w:r>
-      <w:proofErr w:type="spellEnd"/>
+        <w:t>e.g. Red,Blue,Yellow,Pink</w:t>
+      </w:r>
     </w:p>
     <w:p>
       <w:pPr>
@@ -507,25 +495,7 @@
           <w:szCs w:val="20"/>
           <w:highlight w:val="white"/>
         </w:rPr>
-        <w:t xml:space="preserve">Write a Python program that accepts an integer (n) and computes the value of </w:t>
-      </w:r>
-      <w:proofErr w:type="spellStart"/>
-      <w:r>
-        <w:rPr>
-          <w:sz w:val="20"/>
-          <w:szCs w:val="20"/>
-          <w:highlight w:val="white"/>
-        </w:rPr>
-        <w:t>n+nn+nnn</w:t>
-      </w:r>
-      <w:proofErr w:type="spellEnd"/>
-      <w:r>
-        <w:rPr>
-          <w:sz w:val="20"/>
-          <w:szCs w:val="20"/>
-          <w:highlight w:val="white"/>
-        </w:rPr>
-        <w:t xml:space="preserve">. </w:t>
+        <w:t xml:space="preserve">Write a Python program that accepts an integer (n) and computes the value of n+nn+nnn. </w:t>
       </w:r>
       <w:r>
         <w:rPr>
@@ -938,6 +908,365 @@
     </w:p>
     <w:p>
       <w:pPr>
+        <w:numPr>
+          <w:ilvl w:val="0"/>
+          <w:numId w:val="4"/>
+        </w:numPr>
+        <w:shd w:val="clear" w:color="auto" w:fill="FEFEFE"/>
+        <w:spacing w:after="300"/>
+        <w:rPr>
+          <w:rFonts w:ascii="Roboto" w:eastAsia="Roboto" w:hAnsi="Roboto" w:cs="Roboto"/>
+          <w:color w:val="222222"/>
+          <w:sz w:val="20"/>
+          <w:szCs w:val="20"/>
+          <w:shd w:val="clear" w:color="auto" w:fill="FEFEFE"/>
+        </w:rPr>
+      </w:pPr>
+      <w:r>
+        <w:rPr>
+          <w:rFonts w:ascii="Nova Mono" w:eastAsia="Nova Mono" w:hAnsi="Nova Mono" w:cs="Nova Mono"/>
+          <w:b/>
+          <w:color w:val="222222"/>
+          <w:sz w:val="20"/>
+          <w:szCs w:val="20"/>
+          <w:shd w:val="clear" w:color="auto" w:fill="FEFEFE"/>
+        </w:rPr>
+        <w:t>4 pts -&gt; Write a shipping cost calculator for a shipping company that ships to Bosnia, Serbia, Croatia, and Montenegro. All prices in euros. The shippinjg rates are as follows:</w:t>
+      </w:r>
+    </w:p>
+    <w:p>
+      <w:pPr>
+        <w:pStyle w:val="ListParagraph"/>
+        <w:numPr>
+          <w:ilvl w:val="0"/>
+          <w:numId w:val="5"/>
+        </w:numPr>
+        <w:shd w:val="clear" w:color="auto" w:fill="FEFEFE"/>
+        <w:spacing w:after="300"/>
+        <w:rPr>
+          <w:rFonts w:ascii="Roboto" w:eastAsia="Roboto" w:hAnsi="Roboto" w:cs="Roboto"/>
+          <w:color w:val="222222"/>
+          <w:sz w:val="20"/>
+          <w:szCs w:val="20"/>
+          <w:shd w:val="clear" w:color="auto" w:fill="FEFEFE"/>
+        </w:rPr>
+      </w:pPr>
+      <w:r>
+        <w:rPr>
+          <w:rFonts w:ascii="Roboto" w:eastAsia="Roboto" w:hAnsi="Roboto" w:cs="Roboto"/>
+          <w:color w:val="222222"/>
+          <w:sz w:val="20"/>
+          <w:szCs w:val="20"/>
+          <w:shd w:val="clear" w:color="auto" w:fill="FEFEFE"/>
+        </w:rPr>
+        <w:t>To Bosnia(1) – 0 base + 1.5 euros per KG</w:t>
+      </w:r>
+    </w:p>
+    <w:p>
+      <w:pPr>
+        <w:pStyle w:val="ListParagraph"/>
+        <w:numPr>
+          <w:ilvl w:val="0"/>
+          <w:numId w:val="5"/>
+        </w:numPr>
+        <w:shd w:val="clear" w:color="auto" w:fill="FEFEFE"/>
+        <w:spacing w:after="300"/>
+        <w:rPr>
+          <w:rFonts w:ascii="Roboto" w:eastAsia="Roboto" w:hAnsi="Roboto" w:cs="Roboto"/>
+          <w:color w:val="222222"/>
+          <w:sz w:val="20"/>
+          <w:szCs w:val="20"/>
+          <w:shd w:val="clear" w:color="auto" w:fill="FEFEFE"/>
+        </w:rPr>
+      </w:pPr>
+      <w:r>
+        <w:rPr>
+          <w:rFonts w:ascii="Roboto" w:eastAsia="Roboto" w:hAnsi="Roboto" w:cs="Roboto"/>
+          <w:color w:val="222222"/>
+          <w:sz w:val="20"/>
+          <w:szCs w:val="20"/>
+          <w:shd w:val="clear" w:color="auto" w:fill="FEFEFE"/>
+        </w:rPr>
+        <w:t xml:space="preserve">To </w:t>
+      </w:r>
+      <w:r>
+        <w:rPr>
+          <w:rFonts w:ascii="Roboto" w:eastAsia="Roboto" w:hAnsi="Roboto" w:cs="Roboto"/>
+          <w:color w:val="222222"/>
+          <w:sz w:val="20"/>
+          <w:szCs w:val="20"/>
+          <w:shd w:val="clear" w:color="auto" w:fill="FEFEFE"/>
+        </w:rPr>
+        <w:t>Croatia(2)</w:t>
+      </w:r>
+      <w:r>
+        <w:rPr>
+          <w:rFonts w:ascii="Roboto" w:eastAsia="Roboto" w:hAnsi="Roboto" w:cs="Roboto"/>
+          <w:color w:val="222222"/>
+          <w:sz w:val="20"/>
+          <w:szCs w:val="20"/>
+          <w:shd w:val="clear" w:color="auto" w:fill="FEFEFE"/>
+        </w:rPr>
+        <w:t xml:space="preserve"> – </w:t>
+      </w:r>
+      <w:r>
+        <w:rPr>
+          <w:rFonts w:ascii="Roboto" w:eastAsia="Roboto" w:hAnsi="Roboto" w:cs="Roboto"/>
+          <w:color w:val="222222"/>
+          <w:sz w:val="20"/>
+          <w:szCs w:val="20"/>
+          <w:shd w:val="clear" w:color="auto" w:fill="FEFEFE"/>
+        </w:rPr>
+        <w:t>5</w:t>
+      </w:r>
+      <w:r>
+        <w:rPr>
+          <w:rFonts w:ascii="Roboto" w:eastAsia="Roboto" w:hAnsi="Roboto" w:cs="Roboto"/>
+          <w:color w:val="222222"/>
+          <w:sz w:val="20"/>
+          <w:szCs w:val="20"/>
+          <w:shd w:val="clear" w:color="auto" w:fill="FEFEFE"/>
+        </w:rPr>
+        <w:t xml:space="preserve"> base + 1.</w:t>
+      </w:r>
+      <w:r>
+        <w:rPr>
+          <w:rFonts w:ascii="Roboto" w:eastAsia="Roboto" w:hAnsi="Roboto" w:cs="Roboto"/>
+          <w:color w:val="222222"/>
+          <w:sz w:val="20"/>
+          <w:szCs w:val="20"/>
+          <w:shd w:val="clear" w:color="auto" w:fill="FEFEFE"/>
+        </w:rPr>
+        <w:t>9</w:t>
+      </w:r>
+      <w:r>
+        <w:rPr>
+          <w:rFonts w:ascii="Roboto" w:eastAsia="Roboto" w:hAnsi="Roboto" w:cs="Roboto"/>
+          <w:color w:val="222222"/>
+          <w:sz w:val="20"/>
+          <w:szCs w:val="20"/>
+          <w:shd w:val="clear" w:color="auto" w:fill="FEFEFE"/>
+        </w:rPr>
+        <w:t xml:space="preserve"> euros per KG</w:t>
+      </w:r>
+    </w:p>
+    <w:p>
+      <w:pPr>
+        <w:pStyle w:val="ListParagraph"/>
+        <w:numPr>
+          <w:ilvl w:val="0"/>
+          <w:numId w:val="5"/>
+        </w:numPr>
+        <w:shd w:val="clear" w:color="auto" w:fill="FEFEFE"/>
+        <w:spacing w:after="300"/>
+        <w:rPr>
+          <w:rFonts w:ascii="Roboto" w:eastAsia="Roboto" w:hAnsi="Roboto" w:cs="Roboto"/>
+          <w:color w:val="222222"/>
+          <w:sz w:val="20"/>
+          <w:szCs w:val="20"/>
+          <w:shd w:val="clear" w:color="auto" w:fill="FEFEFE"/>
+        </w:rPr>
+      </w:pPr>
+      <w:r>
+        <w:rPr>
+          <w:rFonts w:ascii="Roboto" w:eastAsia="Roboto" w:hAnsi="Roboto" w:cs="Roboto"/>
+          <w:color w:val="222222"/>
+          <w:sz w:val="20"/>
+          <w:szCs w:val="20"/>
+          <w:shd w:val="clear" w:color="auto" w:fill="FEFEFE"/>
+        </w:rPr>
+        <w:t xml:space="preserve">To </w:t>
+      </w:r>
+      <w:r>
+        <w:rPr>
+          <w:rFonts w:ascii="Roboto" w:eastAsia="Roboto" w:hAnsi="Roboto" w:cs="Roboto"/>
+          <w:color w:val="222222"/>
+          <w:sz w:val="20"/>
+          <w:szCs w:val="20"/>
+          <w:shd w:val="clear" w:color="auto" w:fill="FEFEFE"/>
+        </w:rPr>
+        <w:t>Serbia(3)</w:t>
+      </w:r>
+      <w:r>
+        <w:rPr>
+          <w:rFonts w:ascii="Roboto" w:eastAsia="Roboto" w:hAnsi="Roboto" w:cs="Roboto"/>
+          <w:color w:val="222222"/>
+          <w:sz w:val="20"/>
+          <w:szCs w:val="20"/>
+          <w:shd w:val="clear" w:color="auto" w:fill="FEFEFE"/>
+        </w:rPr>
+        <w:t xml:space="preserve"> – </w:t>
+      </w:r>
+      <w:r>
+        <w:rPr>
+          <w:rFonts w:ascii="Roboto" w:eastAsia="Roboto" w:hAnsi="Roboto" w:cs="Roboto"/>
+          <w:color w:val="222222"/>
+          <w:sz w:val="20"/>
+          <w:szCs w:val="20"/>
+          <w:shd w:val="clear" w:color="auto" w:fill="FEFEFE"/>
+        </w:rPr>
+        <w:t>12</w:t>
+      </w:r>
+      <w:r>
+        <w:rPr>
+          <w:rFonts w:ascii="Roboto" w:eastAsia="Roboto" w:hAnsi="Roboto" w:cs="Roboto"/>
+          <w:color w:val="222222"/>
+          <w:sz w:val="20"/>
+          <w:szCs w:val="20"/>
+          <w:shd w:val="clear" w:color="auto" w:fill="FEFEFE"/>
+        </w:rPr>
+        <w:t xml:space="preserve"> base + </w:t>
+      </w:r>
+      <w:r>
+        <w:rPr>
+          <w:rFonts w:ascii="Roboto" w:eastAsia="Roboto" w:hAnsi="Roboto" w:cs="Roboto"/>
+          <w:color w:val="222222"/>
+          <w:sz w:val="20"/>
+          <w:szCs w:val="20"/>
+          <w:shd w:val="clear" w:color="auto" w:fill="FEFEFE"/>
+        </w:rPr>
+        <w:t xml:space="preserve">2.5 </w:t>
+      </w:r>
+      <w:r>
+        <w:rPr>
+          <w:rFonts w:ascii="Roboto" w:eastAsia="Roboto" w:hAnsi="Roboto" w:cs="Roboto"/>
+          <w:color w:val="222222"/>
+          <w:sz w:val="20"/>
+          <w:szCs w:val="20"/>
+          <w:shd w:val="clear" w:color="auto" w:fill="FEFEFE"/>
+        </w:rPr>
+        <w:t>euros per KG</w:t>
+      </w:r>
+    </w:p>
+    <w:p>
+      <w:pPr>
+        <w:pStyle w:val="ListParagraph"/>
+        <w:numPr>
+          <w:ilvl w:val="0"/>
+          <w:numId w:val="5"/>
+        </w:numPr>
+        <w:shd w:val="clear" w:color="auto" w:fill="FEFEFE"/>
+        <w:spacing w:after="300"/>
+        <w:rPr>
+          <w:rFonts w:ascii="Roboto" w:eastAsia="Roboto" w:hAnsi="Roboto" w:cs="Roboto"/>
+          <w:color w:val="222222"/>
+          <w:sz w:val="20"/>
+          <w:szCs w:val="20"/>
+          <w:shd w:val="clear" w:color="auto" w:fill="FEFEFE"/>
+        </w:rPr>
+      </w:pPr>
+      <w:r>
+        <w:rPr>
+          <w:rFonts w:ascii="Roboto" w:eastAsia="Roboto" w:hAnsi="Roboto" w:cs="Roboto"/>
+          <w:color w:val="222222"/>
+          <w:sz w:val="20"/>
+          <w:szCs w:val="20"/>
+          <w:shd w:val="clear" w:color="auto" w:fill="FEFEFE"/>
+        </w:rPr>
+        <w:t xml:space="preserve">To </w:t>
+      </w:r>
+      <w:r>
+        <w:rPr>
+          <w:rFonts w:ascii="Roboto" w:eastAsia="Roboto" w:hAnsi="Roboto" w:cs="Roboto"/>
+          <w:color w:val="222222"/>
+          <w:sz w:val="20"/>
+          <w:szCs w:val="20"/>
+          <w:shd w:val="clear" w:color="auto" w:fill="FEFEFE"/>
+        </w:rPr>
+        <w:t>Montenegro(4)</w:t>
+      </w:r>
+      <w:r>
+        <w:rPr>
+          <w:rFonts w:ascii="Roboto" w:eastAsia="Roboto" w:hAnsi="Roboto" w:cs="Roboto"/>
+          <w:color w:val="222222"/>
+          <w:sz w:val="20"/>
+          <w:szCs w:val="20"/>
+          <w:shd w:val="clear" w:color="auto" w:fill="FEFEFE"/>
+        </w:rPr>
+        <w:t xml:space="preserve"> – </w:t>
+      </w:r>
+      <w:r>
+        <w:rPr>
+          <w:rFonts w:ascii="Roboto" w:eastAsia="Roboto" w:hAnsi="Roboto" w:cs="Roboto"/>
+          <w:color w:val="222222"/>
+          <w:sz w:val="20"/>
+          <w:szCs w:val="20"/>
+          <w:shd w:val="clear" w:color="auto" w:fill="FEFEFE"/>
+        </w:rPr>
+        <w:t>14</w:t>
+      </w:r>
+      <w:r>
+        <w:rPr>
+          <w:rFonts w:ascii="Roboto" w:eastAsia="Roboto" w:hAnsi="Roboto" w:cs="Roboto"/>
+          <w:color w:val="222222"/>
+          <w:sz w:val="20"/>
+          <w:szCs w:val="20"/>
+          <w:shd w:val="clear" w:color="auto" w:fill="FEFEFE"/>
+        </w:rPr>
+        <w:t xml:space="preserve"> base + </w:t>
+      </w:r>
+      <w:r>
+        <w:rPr>
+          <w:rFonts w:ascii="Roboto" w:eastAsia="Roboto" w:hAnsi="Roboto" w:cs="Roboto"/>
+          <w:color w:val="222222"/>
+          <w:sz w:val="20"/>
+          <w:szCs w:val="20"/>
+          <w:shd w:val="clear" w:color="auto" w:fill="FEFEFE"/>
+        </w:rPr>
+        <w:t>2.7</w:t>
+      </w:r>
+      <w:r>
+        <w:rPr>
+          <w:rFonts w:ascii="Roboto" w:eastAsia="Roboto" w:hAnsi="Roboto" w:cs="Roboto"/>
+          <w:color w:val="222222"/>
+          <w:sz w:val="20"/>
+          <w:szCs w:val="20"/>
+          <w:shd w:val="clear" w:color="auto" w:fill="FEFEFE"/>
+        </w:rPr>
+        <w:t xml:space="preserve"> euros per KG</w:t>
+      </w:r>
+    </w:p>
+    <w:p>
+      <w:pPr>
+        <w:shd w:val="clear" w:color="auto" w:fill="FEFEFE"/>
+        <w:spacing w:after="300"/>
+        <w:ind w:left="720"/>
+        <w:rPr>
+          <w:rFonts w:ascii="Roboto" w:eastAsia="Roboto" w:hAnsi="Roboto" w:cs="Roboto"/>
+          <w:color w:val="222222"/>
+          <w:sz w:val="20"/>
+          <w:szCs w:val="20"/>
+          <w:shd w:val="clear" w:color="auto" w:fill="FEFEFE"/>
+        </w:rPr>
+      </w:pPr>
+      <w:r>
+        <w:rPr>
+          <w:rFonts w:ascii="Roboto" w:eastAsia="Roboto" w:hAnsi="Roboto" w:cs="Roboto"/>
+          <w:color w:val="222222"/>
+          <w:sz w:val="20"/>
+          <w:szCs w:val="20"/>
+          <w:shd w:val="clear" w:color="auto" w:fill="FEFEFE"/>
+        </w:rPr>
+        <w:t>The user puts in the country code (1,2,3,4) and the weight of his package rounded to nearest integer. Tell him which country he is shipping to and how much it costs.</w:t>
+      </w:r>
+    </w:p>
+    <w:p>
+      <w:pPr>
+        <w:pStyle w:val="ListParagraph"/>
+        <w:shd w:val="clear" w:color="auto" w:fill="FEFEFE"/>
+        <w:spacing w:after="300"/>
+        <w:ind w:left="1080"/>
+        <w:rPr>
+          <w:rFonts w:ascii="Roboto" w:eastAsia="Roboto" w:hAnsi="Roboto" w:cs="Roboto"/>
+          <w:color w:val="222222"/>
+          <w:sz w:val="20"/>
+          <w:szCs w:val="20"/>
+          <w:shd w:val="clear" w:color="auto" w:fill="FEFEFE"/>
+        </w:rPr>
+      </w:pPr>
+    </w:p>
+    <w:p>
+      <w:pPr>
         <w:rPr>
           <w:sz w:val="20"/>
           <w:szCs w:val="20"/>
@@ -1092,6 +1421,54 @@
           <w:highlight w:val="white"/>
         </w:rPr>
         <w:t>Write a Python program that determines whether a given number (accepted from the user) is even or odd, and prints an appropriate message to the user.</w:t>
+      </w:r>
+    </w:p>
+    <w:p>
+      <w:pPr>
+        <w:pStyle w:val="ListParagraph"/>
+        <w:rPr>
+          <w:sz w:val="20"/>
+          <w:szCs w:val="20"/>
+          <w:highlight w:val="white"/>
+        </w:rPr>
+      </w:pPr>
+    </w:p>
+    <w:p>
+      <w:pPr>
+        <w:numPr>
+          <w:ilvl w:val="0"/>
+          <w:numId w:val="3"/>
+        </w:numPr>
+        <w:rPr>
+          <w:sz w:val="20"/>
+          <w:szCs w:val="20"/>
+          <w:highlight w:val="white"/>
+        </w:rPr>
+      </w:pPr>
+      <w:r>
+        <w:rPr>
+          <w:sz w:val="20"/>
+          <w:szCs w:val="20"/>
+          <w:highlight w:val="white"/>
+        </w:rPr>
+        <w:t>6. Draw the Bosnian flag</w:t>
+      </w:r>
+      <w:r>
+        <w:rPr>
+          <w:sz w:val="20"/>
+          <w:szCs w:val="20"/>
+          <w:highlight w:val="white"/>
+        </w:rPr>
+        <w:t xml:space="preserve"> (</w:t>
+      </w:r>
+      <w:r>
+        <w:rPr>
+          <w:sz w:val="40"/>
+          <w:szCs w:val="40"/>
+          <w:highlight w:val="white"/>
+          <w:u w:val="single"/>
+        </w:rPr>
+        <w:t>needed to be done)</w:t>
       </w:r>
     </w:p>
     <w:p>
@@ -1307,6 +1684,7 @@
           <w:szCs w:val="20"/>
           <w:highlight w:val="white"/>
         </w:rPr>
+        <w:lastRenderedPageBreak/>
         <w:t xml:space="preserve">6 pts → </w:t>
       </w:r>
       <w:r>
@@ -1334,29 +1712,7 @@
           <w:szCs w:val="20"/>
           <w:shd w:val="clear" w:color="auto" w:fill="F9F2F4"/>
         </w:rPr>
-        <w:t>str = "</w:t>
-      </w:r>
-      <w:proofErr w:type="spellStart"/>
-      <w:r>
-        <w:rPr>
-          <w:b/>
-          <w:i/>
-          <w:sz w:val="20"/>
-          <w:szCs w:val="20"/>
-          <w:shd w:val="clear" w:color="auto" w:fill="F9F2F4"/>
-        </w:rPr>
-        <w:t>pynative</w:t>
-      </w:r>
-      <w:proofErr w:type="spellEnd"/>
-      <w:r>
-        <w:rPr>
-          <w:b/>
-          <w:i/>
-          <w:sz w:val="20"/>
-          <w:szCs w:val="20"/>
-          <w:shd w:val="clear" w:color="auto" w:fill="F9F2F4"/>
-        </w:rPr>
-        <w:t>"</w:t>
+        <w:t>str = "pynative"</w:t>
       </w:r>
       <w:r>
         <w:rPr>
@@ -1872,7 +2228,6 @@
           <w:szCs w:val="20"/>
           <w:shd w:val="clear" w:color="auto" w:fill="FEFEFE"/>
         </w:rPr>
-        <w:lastRenderedPageBreak/>
         <w:drawing>
           <wp:inline distT="114300" distB="114300" distL="114300" distR="114300" wp14:anchorId="2B209A67" wp14:editId="1CD0192B">
             <wp:extent cx="614363" cy="1322686"/>
@@ -1912,6 +2267,30 @@
     </w:p>
     <w:p>
       <w:pPr>
+        <w:pStyle w:val="ListParagraph"/>
+        <w:numPr>
+          <w:ilvl w:val="0"/>
+          <w:numId w:val="3"/>
+        </w:numPr>
+        <w:shd w:val="clear" w:color="auto" w:fill="FEFEFE"/>
+        <w:spacing w:after="300"/>
+        <w:rPr>
+          <w:b/>
+          <w:sz w:val="20"/>
+          <w:szCs w:val="20"/>
+        </w:rPr>
+      </w:pPr>
+      <w:r>
+        <w:rPr>
+          <w:bCs/>
+          <w:sz w:val="20"/>
+          <w:szCs w:val="20"/>
+        </w:rPr>
+        <w:t>8 pts -&gt; Do Easy number 12, but without if else statements</w:t>
+      </w:r>
+    </w:p>
+    <w:p>
+      <w:pPr>
         <w:jc w:val="center"/>
         <w:rPr>
           <w:b/>
@@ -2109,47 +2488,7 @@
           <w:szCs w:val="20"/>
           <w:highlight w:val="white"/>
         </w:rPr>
-        <w:t xml:space="preserve">Write a game of fizz buzz. The user enters a number. Print all numbers starting from 0 up to </w:t>
-      </w:r>
-      <w:proofErr w:type="spellStart"/>
-      <w:r>
-        <w:rPr>
-          <w:strike/>
-          <w:sz w:val="20"/>
-          <w:szCs w:val="20"/>
-          <w:highlight w:val="white"/>
-        </w:rPr>
-        <w:t>user_number</w:t>
-      </w:r>
-      <w:proofErr w:type="spellEnd"/>
-      <w:r>
-        <w:rPr>
-          <w:strike/>
-          <w:sz w:val="20"/>
-          <w:szCs w:val="20"/>
-          <w:highlight w:val="white"/>
-        </w:rPr>
-        <w:t xml:space="preserve"> but replace every number divisible by 3 with the string “fizz”, every number divisible by 5 with “buzz” and every number divisible by both 3 and 5 with “</w:t>
-      </w:r>
-      <w:proofErr w:type="spellStart"/>
-      <w:r>
-        <w:rPr>
-          <w:strike/>
-          <w:sz w:val="20"/>
-          <w:szCs w:val="20"/>
-          <w:highlight w:val="white"/>
-        </w:rPr>
-        <w:t>fizzbuzz</w:t>
-      </w:r>
-      <w:proofErr w:type="spellEnd"/>
-      <w:r>
-        <w:rPr>
-          <w:strike/>
-          <w:sz w:val="20"/>
-          <w:szCs w:val="20"/>
-          <w:highlight w:val="white"/>
-        </w:rPr>
-        <w:t>”.</w:t>
+        <w:t>Write a game of fizz buzz. The user enters a number. Print all numbers starting from 0 up to user_number but replace every number divisible by 3 with the string “fizz”, every number divisible by 5 with “buzz” and every number divisible by both 3 and 5 with “fizzbuzz”.</w:t>
       </w:r>
     </w:p>
     <w:p>
@@ -2215,6 +2554,7 @@
           <w:szCs w:val="20"/>
           <w:highlight w:val="white"/>
         </w:rPr>
+        <w:lastRenderedPageBreak/>
         <w:t xml:space="preserve">10 pts → </w:t>
       </w:r>
       <w:r>
@@ -2420,7 +2760,6 @@
           <w:szCs w:val="26"/>
           <w:highlight w:val="white"/>
         </w:rPr>
-        <w:lastRenderedPageBreak/>
         <w:t xml:space="preserve">Week 1 </w:t>
       </w:r>
       <w:r>
@@ -2594,25 +2933,7 @@
           <w:szCs w:val="26"/>
           <w:highlight w:val="white"/>
         </w:rPr>
-        <w:t xml:space="preserve">Week 2 (28/10/23 – 2/11/23); did number </w:t>
-      </w:r>
-      <w:proofErr w:type="spellStart"/>
-      <w:r>
-        <w:rPr>
-          <w:sz w:val="26"/>
-          <w:szCs w:val="26"/>
-          <w:highlight w:val="white"/>
-        </w:rPr>
-        <w:t>number</w:t>
-      </w:r>
-      <w:proofErr w:type="spellEnd"/>
-      <w:r>
-        <w:rPr>
-          <w:sz w:val="26"/>
-          <w:szCs w:val="26"/>
-          <w:highlight w:val="white"/>
-        </w:rPr>
-        <w:t xml:space="preserve"> 4 of hard and number 1 of easy.</w:t>
+        <w:t>Week 2 (28/10/23 – 2/11/23); did number number 4 of hard and number 1 of easy.</w:t>
       </w:r>
       <w:r>
         <w:rPr>
@@ -2752,6 +3073,119 @@
     </w:lvl>
   </w:abstractNum>
   <w:abstractNum w:abstractNumId="1" w15:restartNumberingAfterBreak="0">
+    <w:nsid w:val="0D703949"/>
+    <w:multiLevelType w:val="hybridMultilevel"/>
+    <w:tmpl w:val="097C46F4"/>
+    <w:lvl w:ilvl="0" w:tplc="9514C834">
+      <w:numFmt w:val="bullet"/>
+      <w:lvlText w:val=""/>
+      <w:lvlJc w:val="left"/>
+      <w:pPr>
+        <w:ind w:left="1080" w:hanging="360"/>
+      </w:pPr>
+      <w:rPr>
+        <w:rFonts w:ascii="Symbol" w:eastAsia="Nova Mono" w:hAnsi="Symbol" w:cs="Nova Mono" w:hint="default"/>
+        <w:b/>
+      </w:rPr>
+    </w:lvl>
+    <w:lvl w:ilvl="1" w:tplc="08090003" w:tentative="1">
+      <w:start w:val="1"/>
+      <w:numFmt w:val="bullet"/>
+      <w:lvlText w:val="o"/>
+      <w:lvlJc w:val="left"/>
+      <w:pPr>
+        <w:ind w:left="1800" w:hanging="360"/>
+      </w:pPr>
+      <w:rPr>
+        <w:rFonts w:ascii="Courier New" w:hAnsi="Courier New" w:cs="Courier New" w:hint="default"/>
+      </w:rPr>
+    </w:lvl>
+    <w:lvl w:ilvl="2" w:tplc="08090005" w:tentative="1">
+      <w:start w:val="1"/>
+      <w:numFmt w:val="bullet"/>
+      <w:lvlText w:val=""/>
+      <w:lvlJc w:val="left"/>
+      <w:pPr>
+        <w:ind w:left="2520" w:hanging="360"/>
+      </w:pPr>
+      <w:rPr>
+        <w:rFonts w:ascii="Wingdings" w:hAnsi="Wingdings" w:hint="default"/>
+      </w:rPr>
+    </w:lvl>
+    <w:lvl w:ilvl="3" w:tplc="08090001" w:tentative="1">
+      <w:start w:val="1"/>
+      <w:numFmt w:val="bullet"/>
+      <w:lvlText w:val=""/>
+      <w:lvlJc w:val="left"/>
+      <w:pPr>
+        <w:ind w:left="3240" w:hanging="360"/>
+      </w:pPr>
+      <w:rPr>
+        <w:rFonts w:ascii="Symbol" w:hAnsi="Symbol" w:hint="default"/>
+      </w:rPr>
+    </w:lvl>
+    <w:lvl w:ilvl="4" w:tplc="08090003" w:tentative="1">
+      <w:start w:val="1"/>
+      <w:numFmt w:val="bullet"/>
+      <w:lvlText w:val="o"/>
+      <w:lvlJc w:val="left"/>
+      <w:pPr>
+        <w:ind w:left="3960" w:hanging="360"/>
+      </w:pPr>
+      <w:rPr>
+        <w:rFonts w:ascii="Courier New" w:hAnsi="Courier New" w:cs="Courier New" w:hint="default"/>
+      </w:rPr>
+    </w:lvl>
+    <w:lvl w:ilvl="5" w:tplc="08090005" w:tentative="1">
+      <w:start w:val="1"/>
+      <w:numFmt w:val="bullet"/>
+      <w:lvlText w:val=""/>
+      <w:lvlJc w:val="left"/>
+      <w:pPr>
+        <w:ind w:left="4680" w:hanging="360"/>
+      </w:pPr>
+      <w:rPr>
+        <w:rFonts w:ascii="Wingdings" w:hAnsi="Wingdings" w:hint="default"/>
+      </w:rPr>
+    </w:lvl>
+    <w:lvl w:ilvl="6" w:tplc="08090001" w:tentative="1">
+      <w:start w:val="1"/>
+      <w:numFmt w:val="bullet"/>
+      <w:lvlText w:val=""/>
+      <w:lvlJc w:val="left"/>
+      <w:pPr>
+        <w:ind w:left="5400" w:hanging="360"/>
+      </w:pPr>
+      <w:rPr>
+        <w:rFonts w:ascii="Symbol" w:hAnsi="Symbol" w:hint="default"/>
+      </w:rPr>
+    </w:lvl>
+    <w:lvl w:ilvl="7" w:tplc="08090003" w:tentative="1">
+      <w:start w:val="1"/>
+      <w:numFmt w:val="bullet"/>
+      <w:lvlText w:val="o"/>
+      <w:lvlJc w:val="left"/>
+      <w:pPr>
+        <w:ind w:left="6120" w:hanging="360"/>
+      </w:pPr>
+      <w:rPr>
+        <w:rFonts w:ascii="Courier New" w:hAnsi="Courier New" w:cs="Courier New" w:hint="default"/>
+      </w:rPr>
+    </w:lvl>
+    <w:lvl w:ilvl="8" w:tplc="08090005" w:tentative="1">
+      <w:start w:val="1"/>
+      <w:numFmt w:val="bullet"/>
+      <w:lvlText w:val=""/>
+      <w:lvlJc w:val="left"/>
+      <w:pPr>
+        <w:ind w:left="6840" w:hanging="360"/>
+      </w:pPr>
+      <w:rPr>
+        <w:rFonts w:ascii="Wingdings" w:hAnsi="Wingdings" w:hint="default"/>
+      </w:rPr>
+    </w:lvl>
+  </w:abstractNum>
+  <w:abstractNum w:abstractNumId="2" w15:restartNumberingAfterBreak="0">
     <w:nsid w:val="32FE76FF"/>
     <w:multiLevelType w:val="multilevel"/>
     <w:tmpl w:val="EA1E2CEC"/>
@@ -2866,7 +3300,7 @@
       </w:rPr>
     </w:lvl>
   </w:abstractNum>
-  <w:abstractNum w:abstractNumId="2" w15:restartNumberingAfterBreak="0">
+  <w:abstractNum w:abstractNumId="3" w15:restartNumberingAfterBreak="0">
     <w:nsid w:val="3AF03A5B"/>
     <w:multiLevelType w:val="multilevel"/>
     <w:tmpl w:val="D55A8392"/>
@@ -2979,7 +3413,7 @@
       </w:rPr>
     </w:lvl>
   </w:abstractNum>
-  <w:abstractNum w:abstractNumId="3" w15:restartNumberingAfterBreak="0">
+  <w:abstractNum w:abstractNumId="4" w15:restartNumberingAfterBreak="0">
     <w:nsid w:val="651F1129"/>
     <w:multiLevelType w:val="multilevel"/>
     <w:tmpl w:val="096E141C"/>
@@ -3093,16 +3527,19 @@
     </w:lvl>
   </w:abstractNum>
   <w:num w:numId="1" w16cid:durableId="1163278173">
-    <w:abstractNumId w:val="1"/>
+    <w:abstractNumId w:val="2"/>
   </w:num>
   <w:num w:numId="2" w16cid:durableId="1241254696">
-    <w:abstractNumId w:val="2"/>
+    <w:abstractNumId w:val="3"/>
   </w:num>
   <w:num w:numId="3" w16cid:durableId="1493369515">
-    <w:abstractNumId w:val="3"/>
+    <w:abstractNumId w:val="4"/>
   </w:num>
   <w:num w:numId="4" w16cid:durableId="1070613228">
     <w:abstractNumId w:val="0"/>
+  </w:num>
+  <w:num w:numId="5" w16cid:durableId="1724131588">
+    <w:abstractNumId w:val="1"/>
   </w:num>
 </w:numbering>
 </file>

</xml_diff>

<commit_message>
I can explain why there is code u didnt teach me
</commit_message>
<xml_diff>
--- a/HOMEWORK PRACTICE/EMIR EXERCISES.docx
+++ b/HOMEWORK PRACTICE/EMIR EXERCISES.docx
@@ -844,7 +844,7 @@
                     <pic:cNvPicPr preferRelativeResize="0"/>
                   </pic:nvPicPr>
                   <pic:blipFill>
-                    <a:blip r:embed="rId5"/>
+                    <a:blip r:embed="rId7"/>
                     <a:srcRect/>
                     <a:stretch>
                       <a:fillRect/>
@@ -987,67 +987,7 @@
           <w:szCs w:val="20"/>
           <w:shd w:val="clear" w:color="auto" w:fill="FEFEFE"/>
         </w:rPr>
-        <w:t xml:space="preserve">To </w:t>
-      </w:r>
-      <w:r>
-        <w:rPr>
-          <w:rFonts w:ascii="Roboto" w:eastAsia="Roboto" w:hAnsi="Roboto" w:cs="Roboto"/>
-          <w:color w:val="222222"/>
-          <w:sz w:val="20"/>
-          <w:szCs w:val="20"/>
-          <w:shd w:val="clear" w:color="auto" w:fill="FEFEFE"/>
-        </w:rPr>
-        <w:t>Croatia(2)</w:t>
-      </w:r>
-      <w:r>
-        <w:rPr>
-          <w:rFonts w:ascii="Roboto" w:eastAsia="Roboto" w:hAnsi="Roboto" w:cs="Roboto"/>
-          <w:color w:val="222222"/>
-          <w:sz w:val="20"/>
-          <w:szCs w:val="20"/>
-          <w:shd w:val="clear" w:color="auto" w:fill="FEFEFE"/>
-        </w:rPr>
-        <w:t xml:space="preserve"> – </w:t>
-      </w:r>
-      <w:r>
-        <w:rPr>
-          <w:rFonts w:ascii="Roboto" w:eastAsia="Roboto" w:hAnsi="Roboto" w:cs="Roboto"/>
-          <w:color w:val="222222"/>
-          <w:sz w:val="20"/>
-          <w:szCs w:val="20"/>
-          <w:shd w:val="clear" w:color="auto" w:fill="FEFEFE"/>
-        </w:rPr>
-        <w:t>5</w:t>
-      </w:r>
-      <w:r>
-        <w:rPr>
-          <w:rFonts w:ascii="Roboto" w:eastAsia="Roboto" w:hAnsi="Roboto" w:cs="Roboto"/>
-          <w:color w:val="222222"/>
-          <w:sz w:val="20"/>
-          <w:szCs w:val="20"/>
-          <w:shd w:val="clear" w:color="auto" w:fill="FEFEFE"/>
-        </w:rPr>
-        <w:t xml:space="preserve"> base + 1.</w:t>
-      </w:r>
-      <w:r>
-        <w:rPr>
-          <w:rFonts w:ascii="Roboto" w:eastAsia="Roboto" w:hAnsi="Roboto" w:cs="Roboto"/>
-          <w:color w:val="222222"/>
-          <w:sz w:val="20"/>
-          <w:szCs w:val="20"/>
-          <w:shd w:val="clear" w:color="auto" w:fill="FEFEFE"/>
-        </w:rPr>
-        <w:t>9</w:t>
-      </w:r>
-      <w:r>
-        <w:rPr>
-          <w:rFonts w:ascii="Roboto" w:eastAsia="Roboto" w:hAnsi="Roboto" w:cs="Roboto"/>
-          <w:color w:val="222222"/>
-          <w:sz w:val="20"/>
-          <w:szCs w:val="20"/>
-          <w:shd w:val="clear" w:color="auto" w:fill="FEFEFE"/>
-        </w:rPr>
-        <w:t xml:space="preserve"> euros per KG</w:t>
+        <w:t>To Croatia(2) – 5 base + 1.9 euros per KG</w:t>
       </w:r>
     </w:p>
     <w:p>
@@ -1075,67 +1015,7 @@
           <w:szCs w:val="20"/>
           <w:shd w:val="clear" w:color="auto" w:fill="FEFEFE"/>
         </w:rPr>
-        <w:t xml:space="preserve">To </w:t>
-      </w:r>
-      <w:r>
-        <w:rPr>
-          <w:rFonts w:ascii="Roboto" w:eastAsia="Roboto" w:hAnsi="Roboto" w:cs="Roboto"/>
-          <w:color w:val="222222"/>
-          <w:sz w:val="20"/>
-          <w:szCs w:val="20"/>
-          <w:shd w:val="clear" w:color="auto" w:fill="FEFEFE"/>
-        </w:rPr>
-        <w:t>Serbia(3)</w:t>
-      </w:r>
-      <w:r>
-        <w:rPr>
-          <w:rFonts w:ascii="Roboto" w:eastAsia="Roboto" w:hAnsi="Roboto" w:cs="Roboto"/>
-          <w:color w:val="222222"/>
-          <w:sz w:val="20"/>
-          <w:szCs w:val="20"/>
-          <w:shd w:val="clear" w:color="auto" w:fill="FEFEFE"/>
-        </w:rPr>
-        <w:t xml:space="preserve"> – </w:t>
-      </w:r>
-      <w:r>
-        <w:rPr>
-          <w:rFonts w:ascii="Roboto" w:eastAsia="Roboto" w:hAnsi="Roboto" w:cs="Roboto"/>
-          <w:color w:val="222222"/>
-          <w:sz w:val="20"/>
-          <w:szCs w:val="20"/>
-          <w:shd w:val="clear" w:color="auto" w:fill="FEFEFE"/>
-        </w:rPr>
-        <w:t>12</w:t>
-      </w:r>
-      <w:r>
-        <w:rPr>
-          <w:rFonts w:ascii="Roboto" w:eastAsia="Roboto" w:hAnsi="Roboto" w:cs="Roboto"/>
-          <w:color w:val="222222"/>
-          <w:sz w:val="20"/>
-          <w:szCs w:val="20"/>
-          <w:shd w:val="clear" w:color="auto" w:fill="FEFEFE"/>
-        </w:rPr>
-        <w:t xml:space="preserve"> base + </w:t>
-      </w:r>
-      <w:r>
-        <w:rPr>
-          <w:rFonts w:ascii="Roboto" w:eastAsia="Roboto" w:hAnsi="Roboto" w:cs="Roboto"/>
-          <w:color w:val="222222"/>
-          <w:sz w:val="20"/>
-          <w:szCs w:val="20"/>
-          <w:shd w:val="clear" w:color="auto" w:fill="FEFEFE"/>
-        </w:rPr>
-        <w:t xml:space="preserve">2.5 </w:t>
-      </w:r>
-      <w:r>
-        <w:rPr>
-          <w:rFonts w:ascii="Roboto" w:eastAsia="Roboto" w:hAnsi="Roboto" w:cs="Roboto"/>
-          <w:color w:val="222222"/>
-          <w:sz w:val="20"/>
-          <w:szCs w:val="20"/>
-          <w:shd w:val="clear" w:color="auto" w:fill="FEFEFE"/>
-        </w:rPr>
-        <w:t>euros per KG</w:t>
+        <w:t>To Serbia(3) – 12 base + 2.5 euros per KG</w:t>
       </w:r>
     </w:p>
     <w:p>
@@ -1163,67 +1043,7 @@
           <w:szCs w:val="20"/>
           <w:shd w:val="clear" w:color="auto" w:fill="FEFEFE"/>
         </w:rPr>
-        <w:t xml:space="preserve">To </w:t>
-      </w:r>
-      <w:r>
-        <w:rPr>
-          <w:rFonts w:ascii="Roboto" w:eastAsia="Roboto" w:hAnsi="Roboto" w:cs="Roboto"/>
-          <w:color w:val="222222"/>
-          <w:sz w:val="20"/>
-          <w:szCs w:val="20"/>
-          <w:shd w:val="clear" w:color="auto" w:fill="FEFEFE"/>
-        </w:rPr>
-        <w:t>Montenegro(4)</w:t>
-      </w:r>
-      <w:r>
-        <w:rPr>
-          <w:rFonts w:ascii="Roboto" w:eastAsia="Roboto" w:hAnsi="Roboto" w:cs="Roboto"/>
-          <w:color w:val="222222"/>
-          <w:sz w:val="20"/>
-          <w:szCs w:val="20"/>
-          <w:shd w:val="clear" w:color="auto" w:fill="FEFEFE"/>
-        </w:rPr>
-        <w:t xml:space="preserve"> – </w:t>
-      </w:r>
-      <w:r>
-        <w:rPr>
-          <w:rFonts w:ascii="Roboto" w:eastAsia="Roboto" w:hAnsi="Roboto" w:cs="Roboto"/>
-          <w:color w:val="222222"/>
-          <w:sz w:val="20"/>
-          <w:szCs w:val="20"/>
-          <w:shd w:val="clear" w:color="auto" w:fill="FEFEFE"/>
-        </w:rPr>
-        <w:t>14</w:t>
-      </w:r>
-      <w:r>
-        <w:rPr>
-          <w:rFonts w:ascii="Roboto" w:eastAsia="Roboto" w:hAnsi="Roboto" w:cs="Roboto"/>
-          <w:color w:val="222222"/>
-          <w:sz w:val="20"/>
-          <w:szCs w:val="20"/>
-          <w:shd w:val="clear" w:color="auto" w:fill="FEFEFE"/>
-        </w:rPr>
-        <w:t xml:space="preserve"> base + </w:t>
-      </w:r>
-      <w:r>
-        <w:rPr>
-          <w:rFonts w:ascii="Roboto" w:eastAsia="Roboto" w:hAnsi="Roboto" w:cs="Roboto"/>
-          <w:color w:val="222222"/>
-          <w:sz w:val="20"/>
-          <w:szCs w:val="20"/>
-          <w:shd w:val="clear" w:color="auto" w:fill="FEFEFE"/>
-        </w:rPr>
-        <w:t>2.7</w:t>
-      </w:r>
-      <w:r>
-        <w:rPr>
-          <w:rFonts w:ascii="Roboto" w:eastAsia="Roboto" w:hAnsi="Roboto" w:cs="Roboto"/>
-          <w:color w:val="222222"/>
-          <w:sz w:val="20"/>
-          <w:szCs w:val="20"/>
-          <w:shd w:val="clear" w:color="auto" w:fill="FEFEFE"/>
-        </w:rPr>
-        <w:t xml:space="preserve"> euros per KG</w:t>
+        <w:t>To Montenegro(4) – 14 base + 2.7 euros per KG</w:t>
       </w:r>
     </w:p>
     <w:p>
@@ -1868,6 +1688,7 @@
         <w:shd w:val="clear" w:color="auto" w:fill="FEFEFE"/>
         <w:spacing w:before="0" w:after="380"/>
         <w:rPr>
+          <w:strike/>
           <w:sz w:val="20"/>
           <w:szCs w:val="20"/>
         </w:rPr>
@@ -1878,6 +1699,7 @@
         <w:rPr>
           <w:rFonts w:ascii="Arial Unicode MS" w:eastAsia="Arial Unicode MS" w:hAnsi="Arial Unicode MS" w:cs="Arial Unicode MS"/>
           <w:b/>
+          <w:strike/>
           <w:color w:val="1C2B41"/>
           <w:sz w:val="20"/>
           <w:szCs w:val="20"/>
@@ -1886,6 +1708,7 @@
       </w:r>
       <w:r>
         <w:rPr>
+          <w:strike/>
           <w:color w:val="1C2B41"/>
           <w:sz w:val="20"/>
           <w:szCs w:val="20"/>
@@ -1895,6 +1718,7 @@
       <w:r>
         <w:rPr>
           <w:b/>
+          <w:strike/>
           <w:color w:val="1C2B41"/>
           <w:sz w:val="20"/>
           <w:szCs w:val="20"/>
@@ -1904,6 +1728,7 @@
       <w:r>
         <w:rPr>
           <w:rFonts w:ascii="Arial Unicode MS" w:eastAsia="Arial Unicode MS" w:hAnsi="Arial Unicode MS" w:cs="Arial Unicode MS"/>
+          <w:strike/>
           <w:color w:val="1C2B41"/>
           <w:sz w:val="20"/>
           <w:szCs w:val="20"/>
@@ -2242,7 +2067,7 @@
                     <pic:cNvPicPr preferRelativeResize="0"/>
                   </pic:nvPicPr>
                   <pic:blipFill>
-                    <a:blip r:embed="rId6"/>
+                    <a:blip r:embed="rId8"/>
                     <a:srcRect/>
                     <a:stretch>
                       <a:fillRect/>
@@ -2945,6 +2770,357 @@
         <w:t xml:space="preserve">Points : 10 + 2 </w:t>
       </w:r>
     </w:p>
+    <w:p>
+      <w:pPr>
+        <w:ind w:left="720"/>
+        <w:rPr>
+          <w:sz w:val="26"/>
+          <w:szCs w:val="26"/>
+          <w:highlight w:val="white"/>
+        </w:rPr>
+      </w:pPr>
+      <w:r>
+        <w:rPr>
+          <w:sz w:val="26"/>
+          <w:szCs w:val="26"/>
+          <w:highlight w:val="white"/>
+        </w:rPr>
+        <w:br/>
+      </w:r>
+      <w:r>
+        <w:rPr>
+          <w:sz w:val="26"/>
+          <w:szCs w:val="26"/>
+          <w:highlight w:val="white"/>
+        </w:rPr>
+        <w:t>Week 3 (2/11/23 – 9/11/23)</w:t>
+      </w:r>
+      <w:r>
+        <w:rPr>
+          <w:sz w:val="26"/>
+          <w:szCs w:val="26"/>
+          <w:highlight w:val="white"/>
+        </w:rPr>
+        <w:t xml:space="preserve">week 3: </w:t>
+      </w:r>
+      <w:r>
+        <w:rPr>
+          <w:sz w:val="26"/>
+          <w:szCs w:val="26"/>
+          <w:highlight w:val="white"/>
+        </w:rPr>
+        <w:t>0 pts – Multiplication table couldn’t do</w:t>
+      </w:r>
+    </w:p>
+    <w:p>
+      <w:pPr>
+        <w:ind w:left="720"/>
+        <w:rPr>
+          <w:sz w:val="26"/>
+          <w:szCs w:val="26"/>
+          <w:highlight w:val="white"/>
+        </w:rPr>
+      </w:pPr>
+      <w:r>
+        <w:rPr>
+          <w:sz w:val="26"/>
+          <w:szCs w:val="26"/>
+          <w:highlight w:val="white"/>
+        </w:rPr>
+        <w:br/>
+      </w:r>
+      <w:r>
+        <w:rPr>
+          <w:sz w:val="26"/>
+          <w:szCs w:val="26"/>
+          <w:highlight w:val="white"/>
+        </w:rPr>
+        <w:br/>
+      </w:r>
+      <w:r>
+        <w:rPr>
+          <w:sz w:val="26"/>
+          <w:szCs w:val="26"/>
+          <w:highlight w:val="white"/>
+        </w:rPr>
+        <w:t>W</w:t>
+      </w:r>
+      <w:r>
+        <w:rPr>
+          <w:sz w:val="26"/>
+          <w:szCs w:val="26"/>
+          <w:highlight w:val="white"/>
+        </w:rPr>
+        <w:t>eek 4</w:t>
+      </w:r>
+      <w:r>
+        <w:rPr>
+          <w:sz w:val="26"/>
+          <w:szCs w:val="26"/>
+          <w:highlight w:val="white"/>
+        </w:rPr>
+        <w:t xml:space="preserve"> ()</w:t>
+      </w:r>
+      <w:r>
+        <w:rPr>
+          <w:sz w:val="26"/>
+          <w:szCs w:val="26"/>
+          <w:highlight w:val="white"/>
+        </w:rPr>
+        <w:t xml:space="preserve"> </w:t>
+      </w:r>
+      <w:r>
+        <w:rPr>
+          <w:sz w:val="26"/>
+          <w:szCs w:val="26"/>
+          <w:highlight w:val="white"/>
+        </w:rPr>
+        <w:t>:number 12 easy number 13 medium</w:t>
+      </w:r>
+      <w:r>
+        <w:rPr>
+          <w:sz w:val="26"/>
+          <w:szCs w:val="26"/>
+          <w:highlight w:val="white"/>
+        </w:rPr>
+        <w:br/>
+        <w:t>points = 4 + 8</w:t>
+      </w:r>
+    </w:p>
+    <w:p>
+      <w:pPr>
+        <w:ind w:left="720"/>
+        <w:rPr>
+          <w:sz w:val="26"/>
+          <w:szCs w:val="26"/>
+          <w:highlight w:val="white"/>
+        </w:rPr>
+      </w:pPr>
+    </w:p>
+    <w:p>
+      <w:pPr>
+        <w:ind w:left="720"/>
+        <w:rPr>
+          <w:sz w:val="26"/>
+          <w:szCs w:val="26"/>
+          <w:highlight w:val="white"/>
+        </w:rPr>
+      </w:pPr>
+      <w:r>
+        <w:rPr>
+          <w:sz w:val="26"/>
+          <w:szCs w:val="26"/>
+          <w:highlight w:val="white"/>
+        </w:rPr>
+        <w:t>MONTH 1 CONCLUSION</w:t>
+      </w:r>
+      <w:r>
+        <w:rPr>
+          <w:b/>
+          <w:bCs/>
+          <w:sz w:val="26"/>
+          <w:szCs w:val="26"/>
+          <w:highlight w:val="white"/>
+        </w:rPr>
+        <w:t xml:space="preserve"> </w:t>
+      </w:r>
+      <w:r>
+        <w:rPr>
+          <w:b/>
+          <w:bCs/>
+          <w:sz w:val="26"/>
+          <w:szCs w:val="26"/>
+          <w:highlight w:val="white"/>
+        </w:rPr>
+        <w:tab/>
+      </w:r>
+      <w:r>
+        <w:rPr>
+          <w:b/>
+          <w:bCs/>
+          <w:sz w:val="26"/>
+          <w:szCs w:val="26"/>
+          <w:highlight w:val="white"/>
+        </w:rPr>
+        <w:tab/>
+        <w:t>B - PASSED</w:t>
+      </w:r>
+    </w:p>
+    <w:p>
+      <w:pPr>
+        <w:ind w:left="720"/>
+        <w:rPr>
+          <w:sz w:val="26"/>
+          <w:szCs w:val="26"/>
+          <w:highlight w:val="white"/>
+        </w:rPr>
+      </w:pPr>
+      <w:r>
+        <w:rPr>
+          <w:sz w:val="26"/>
+          <w:szCs w:val="26"/>
+          <w:highlight w:val="white"/>
+        </w:rPr>
+        <w:tab/>
+        <w:t>1-A</w:t>
+      </w:r>
+    </w:p>
+    <w:p>
+      <w:pPr>
+        <w:ind w:left="720"/>
+        <w:rPr>
+          <w:sz w:val="26"/>
+          <w:szCs w:val="26"/>
+          <w:highlight w:val="white"/>
+        </w:rPr>
+      </w:pPr>
+      <w:r>
+        <w:rPr>
+          <w:sz w:val="26"/>
+          <w:szCs w:val="26"/>
+          <w:highlight w:val="white"/>
+        </w:rPr>
+        <w:tab/>
+        <w:t>2-A</w:t>
+      </w:r>
+    </w:p>
+    <w:p>
+      <w:pPr>
+        <w:ind w:left="720"/>
+        <w:rPr>
+          <w:sz w:val="26"/>
+          <w:szCs w:val="26"/>
+          <w:highlight w:val="white"/>
+        </w:rPr>
+      </w:pPr>
+      <w:r>
+        <w:rPr>
+          <w:sz w:val="26"/>
+          <w:szCs w:val="26"/>
+          <w:highlight w:val="white"/>
+        </w:rPr>
+        <w:tab/>
+        <w:t>3-F</w:t>
+      </w:r>
+    </w:p>
+    <w:p>
+      <w:pPr>
+        <w:ind w:left="720"/>
+        <w:rPr>
+          <w:sz w:val="26"/>
+          <w:szCs w:val="26"/>
+          <w:highlight w:val="white"/>
+        </w:rPr>
+      </w:pPr>
+      <w:r>
+        <w:rPr>
+          <w:sz w:val="26"/>
+          <w:szCs w:val="26"/>
+          <w:highlight w:val="white"/>
+        </w:rPr>
+        <w:tab/>
+        <w:t>4-A</w:t>
+      </w:r>
+    </w:p>
+    <w:p>
+      <w:pPr>
+        <w:ind w:left="720"/>
+        <w:rPr>
+          <w:sz w:val="26"/>
+          <w:szCs w:val="26"/>
+          <w:highlight w:val="white"/>
+          <w:lang w:val="en-GB"/>
+        </w:rPr>
+      </w:pPr>
+      <w:r>
+        <w:rPr>
+          <w:sz w:val="26"/>
+          <w:szCs w:val="26"/>
+          <w:highlight w:val="white"/>
+        </w:rPr>
+        <w:lastRenderedPageBreak/>
+        <w:t>Week 5: 10 hard partial,8 points = C</w:t>
+      </w:r>
+      <w:r>
+        <w:rPr>
+          <w:sz w:val="26"/>
+          <w:szCs w:val="26"/>
+          <w:highlight w:val="white"/>
+        </w:rPr>
+        <w:br/>
+        <w:t>week 6: 0 = F</w:t>
+      </w:r>
+      <w:r>
+        <w:rPr>
+          <w:sz w:val="26"/>
+          <w:szCs w:val="26"/>
+          <w:highlight w:val="white"/>
+        </w:rPr>
+        <w:br/>
+        <w:t xml:space="preserve">week 7: medium 1 , medium 2 , medium 3 = 10 </w:t>
+      </w:r>
+      <w:r>
+        <w:rPr>
+          <w:sz w:val="26"/>
+          <w:szCs w:val="26"/>
+          <w:highlight w:val="white"/>
+        </w:rPr>
+        <w:t>points</w:t>
+      </w:r>
+      <w:r>
+        <w:rPr>
+          <w:sz w:val="26"/>
+          <w:szCs w:val="26"/>
+          <w:highlight w:val="white"/>
+        </w:rPr>
+        <w:br/>
+        <w:t xml:space="preserve">week 8 = </w:t>
+      </w:r>
+      <w:r>
+        <w:rPr>
+          <w:sz w:val="26"/>
+          <w:szCs w:val="26"/>
+          <w:highlight w:val="white"/>
+        </w:rPr>
+        <w:t>ex 1 hard,</w:t>
+      </w:r>
+      <w:r>
+        <w:rPr>
+          <w:sz w:val="26"/>
+          <w:szCs w:val="26"/>
+          <w:highlight w:val="white"/>
+        </w:rPr>
+        <w:t>ex5 easy = 12 points</w:t>
+      </w:r>
+      <w:r>
+        <w:rPr>
+          <w:sz w:val="26"/>
+          <w:szCs w:val="26"/>
+          <w:highlight w:val="white"/>
+        </w:rPr>
+        <w:br/>
+      </w:r>
+    </w:p>
+    <w:p>
+      <w:pPr>
+        <w:ind w:left="720"/>
+        <w:rPr>
+          <w:sz w:val="26"/>
+          <w:szCs w:val="26"/>
+          <w:highlight w:val="white"/>
+        </w:rPr>
+      </w:pPr>
+    </w:p>
+    <w:p>
+      <w:pPr>
+        <w:ind w:left="720"/>
+        <w:rPr>
+          <w:sz w:val="26"/>
+          <w:szCs w:val="26"/>
+          <w:highlight w:val="white"/>
+        </w:rPr>
+      </w:pPr>
+    </w:p>
     <w:sectPr>
       <w:pgSz w:w="12240" w:h="15840"/>
       <w:pgMar w:top="1440" w:right="1440" w:bottom="1440" w:left="1440" w:header="720" w:footer="720" w:gutter="0"/>
@@ -2953,6 +3129,56 @@
     </w:sectPr>
   </w:body>
 </w:document>
+</file>
+
+<file path=word/endnotes.xml><?xml version="1.0" encoding="utf-8"?>
+<w:endnotes xmlns:wpc="http://schemas.microsoft.com/office/word/2010/wordprocessingCanvas" xmlns:cx="http://schemas.microsoft.com/office/drawing/2014/chartex" xmlns:cx1="http://schemas.microsoft.com/office/drawing/2015/9/8/chartex" xmlns:cx2="http://schemas.microsoft.com/office/drawing/2015/10/21/chartex" xmlns:cx3="http://schemas.microsoft.com/office/drawing/2016/5/9/chartex" xmlns:cx4="http://schemas.microsoft.com/office/drawing/2016/5/10/chartex" xmlns:cx5="http://schemas.microsoft.com/office/drawing/2016/5/11/chartex" xmlns:cx6="http://schemas.microsoft.com/office/drawing/2016/5/12/chartex" xmlns:cx7="http://schemas.microsoft.com/office/drawing/2016/5/13/chartex" xmlns:cx8="http://schemas.microsoft.com/office/drawing/2016/5/14/chartex" xmlns:mc="http://schemas.openxmlformats.org/markup-compatibility/2006" xmlns:aink="http://schemas.microsoft.com/office/drawing/2016/ink" xmlns:am3d="http://schemas.microsoft.com/office/drawing/2017/model3d" xmlns:o="urn:schemas-microsoft-com:office:office" xmlns:oel="http://schemas.microsoft.com/office/2019/extlst" xmlns:r="http://schemas.openxmlformats.org/officeDocument/2006/relationships" xmlns:m="http://schemas.openxmlformats.org/officeDocument/2006/math" xmlns:v="urn:schemas-microsoft-com:vml" xmlns:wp14="http://schemas.microsoft.com/office/word/2010/wordprocessingDrawing" xmlns:wp="http://schemas.openxmlformats.org/drawingml/2006/wordprocessingDrawing" xmlns:w10="urn:schemas-microsoft-com:office:word" xmlns:w="http://schemas.openxmlformats.org/wordprocessingml/2006/main" xmlns:w14="http://schemas.microsoft.com/office/word/2010/wordml" xmlns:w15="http://schemas.microsoft.com/office/word/2012/wordml" xmlns:w16cex="http://schemas.microsoft.com/office/word/2018/wordml/cex" xmlns:w16cid="http://schemas.microsoft.com/office/word/2016/wordml/cid" xmlns:w16="http://schemas.microsoft.com/office/word/2018/wordml" xmlns:w16sdtdh="http://schemas.microsoft.com/office/word/2020/wordml/sdtdatahash" xmlns:w16se="http://schemas.microsoft.com/office/word/2015/wordml/symex" xmlns:wpg="http://schemas.microsoft.com/office/word/2010/wordprocessingGroup" xmlns:wpi="http://schemas.microsoft.com/office/word/2010/wordprocessingInk" xmlns:wne="http://schemas.microsoft.com/office/word/2006/wordml" xmlns:wps="http://schemas.microsoft.com/office/word/2010/wordprocessingShape" mc:Ignorable="w14 w15 w16se w16cid w16 w16cex w16sdtdh wp14">
+  <w:endnote w:type="separator" w:id="-1">
+    <w:p>
+      <w:pPr>
+        <w:spacing w:line="240" w:lineRule="auto"/>
+      </w:pPr>
+      <w:r>
+        <w:separator/>
+      </w:r>
+    </w:p>
+  </w:endnote>
+  <w:endnote w:type="continuationSeparator" w:id="0">
+    <w:p>
+      <w:pPr>
+        <w:spacing w:line="240" w:lineRule="auto"/>
+      </w:pPr>
+      <w:r>
+        <w:continuationSeparator/>
+      </w:r>
+    </w:p>
+  </w:endnote>
+</w:endnotes>
+</file>
+
+<file path=word/footnotes.xml><?xml version="1.0" encoding="utf-8"?>
+<w:footnotes xmlns:wpc="http://schemas.microsoft.com/office/word/2010/wordprocessingCanvas" xmlns:cx="http://schemas.microsoft.com/office/drawing/2014/chartex" xmlns:cx1="http://schemas.microsoft.com/office/drawing/2015/9/8/chartex" xmlns:cx2="http://schemas.microsoft.com/office/drawing/2015/10/21/chartex" xmlns:cx3="http://schemas.microsoft.com/office/drawing/2016/5/9/chartex" xmlns:cx4="http://schemas.microsoft.com/office/drawing/2016/5/10/chartex" xmlns:cx5="http://schemas.microsoft.com/office/drawing/2016/5/11/chartex" xmlns:cx6="http://schemas.microsoft.com/office/drawing/2016/5/12/chartex" xmlns:cx7="http://schemas.microsoft.com/office/drawing/2016/5/13/chartex" xmlns:cx8="http://schemas.microsoft.com/office/drawing/2016/5/14/chartex" xmlns:mc="http://schemas.openxmlformats.org/markup-compatibility/2006" xmlns:aink="http://schemas.microsoft.com/office/drawing/2016/ink" xmlns:am3d="http://schemas.microsoft.com/office/drawing/2017/model3d" xmlns:o="urn:schemas-microsoft-com:office:office" xmlns:oel="http://schemas.microsoft.com/office/2019/extlst" xmlns:r="http://schemas.openxmlformats.org/officeDocument/2006/relationships" xmlns:m="http://schemas.openxmlformats.org/officeDocument/2006/math" xmlns:v="urn:schemas-microsoft-com:vml" xmlns:wp14="http://schemas.microsoft.com/office/word/2010/wordprocessingDrawing" xmlns:wp="http://schemas.openxmlformats.org/drawingml/2006/wordprocessingDrawing" xmlns:w10="urn:schemas-microsoft-com:office:word" xmlns:w="http://schemas.openxmlformats.org/wordprocessingml/2006/main" xmlns:w14="http://schemas.microsoft.com/office/word/2010/wordml" xmlns:w15="http://schemas.microsoft.com/office/word/2012/wordml" xmlns:w16cex="http://schemas.microsoft.com/office/word/2018/wordml/cex" xmlns:w16cid="http://schemas.microsoft.com/office/word/2016/wordml/cid" xmlns:w16="http://schemas.microsoft.com/office/word/2018/wordml" xmlns:w16sdtdh="http://schemas.microsoft.com/office/word/2020/wordml/sdtdatahash" xmlns:w16se="http://schemas.microsoft.com/office/word/2015/wordml/symex" xmlns:wpg="http://schemas.microsoft.com/office/word/2010/wordprocessingGroup" xmlns:wpi="http://schemas.microsoft.com/office/word/2010/wordprocessingInk" xmlns:wne="http://schemas.microsoft.com/office/word/2006/wordml" xmlns:wps="http://schemas.microsoft.com/office/word/2010/wordprocessingShape" mc:Ignorable="w14 w15 w16se w16cid w16 w16cex w16sdtdh wp14">
+  <w:footnote w:type="separator" w:id="-1">
+    <w:p>
+      <w:pPr>
+        <w:spacing w:line="240" w:lineRule="auto"/>
+      </w:pPr>
+      <w:r>
+        <w:separator/>
+      </w:r>
+    </w:p>
+  </w:footnote>
+  <w:footnote w:type="continuationSeparator" w:id="0">
+    <w:p>
+      <w:pPr>
+        <w:spacing w:line="240" w:lineRule="auto"/>
+      </w:pPr>
+      <w:r>
+        <w:continuationSeparator/>
+      </w:r>
+    </w:p>
+  </w:footnote>
+</w:footnotes>
 </file>
 
 <file path=word/numbering.xml><?xml version="1.0" encoding="utf-8"?>
@@ -4126,6 +4352,50 @@
       <w:contextualSpacing/>
     </w:pPr>
   </w:style>
+  <w:style w:type="paragraph" w:styleId="Header">
+    <w:name w:val="header"/>
+    <w:basedOn w:val="Normal"/>
+    <w:link w:val="HeaderChar"/>
+    <w:uiPriority w:val="99"/>
+    <w:unhideWhenUsed/>
+    <w:rsid w:val="002A2537"/>
+    <w:pPr>
+      <w:tabs>
+        <w:tab w:val="center" w:pos="4513"/>
+        <w:tab w:val="right" w:pos="9026"/>
+      </w:tabs>
+      <w:spacing w:line="240" w:lineRule="auto"/>
+    </w:pPr>
+  </w:style>
+  <w:style w:type="character" w:customStyle="1" w:styleId="HeaderChar">
+    <w:name w:val="Header Char"/>
+    <w:basedOn w:val="DefaultParagraphFont"/>
+    <w:link w:val="Header"/>
+    <w:uiPriority w:val="99"/>
+    <w:rsid w:val="002A2537"/>
+  </w:style>
+  <w:style w:type="paragraph" w:styleId="Footer">
+    <w:name w:val="footer"/>
+    <w:basedOn w:val="Normal"/>
+    <w:link w:val="FooterChar"/>
+    <w:uiPriority w:val="99"/>
+    <w:unhideWhenUsed/>
+    <w:rsid w:val="002A2537"/>
+    <w:pPr>
+      <w:tabs>
+        <w:tab w:val="center" w:pos="4513"/>
+        <w:tab w:val="right" w:pos="9026"/>
+      </w:tabs>
+      <w:spacing w:line="240" w:lineRule="auto"/>
+    </w:pPr>
+  </w:style>
+  <w:style w:type="character" w:customStyle="1" w:styleId="FooterChar">
+    <w:name w:val="Footer Char"/>
+    <w:basedOn w:val="DefaultParagraphFont"/>
+    <w:link w:val="Footer"/>
+    <w:uiPriority w:val="99"/>
+    <w:rsid w:val="002A2537"/>
+  </w:style>
 </w:styles>
 </file>
 

</xml_diff>